<commit_message>
Update BD_H2_1T_Alejandro Cortés Díaz .docx
</commit_message>
<xml_diff>
--- a/BD_H2_1T_Alejandro Cortés Díaz .docx
+++ b/BD_H2_1T_Alejandro Cortés Díaz .docx
@@ -1,6 +1,6 @@
 
 <file path=word/document.xml><?xml version="1.0" encoding="utf-8"?>
-<w:document xmlns:wpc="http://schemas.microsoft.com/office/word/2010/wordprocessingCanvas" xmlns:cx="http://schemas.microsoft.com/office/drawing/2014/chartex" xmlns:mc="http://schemas.openxmlformats.org/markup-compatibility/2006" xmlns:o="urn:schemas-microsoft-com:office:office" xmlns:r="http://schemas.openxmlformats.org/officeDocument/2006/relationships" xmlns:m="http://schemas.openxmlformats.org/officeDocument/2006/math" xmlns:v="urn:schemas-microsoft-com:vml" xmlns:wp14="http://schemas.microsoft.com/office/word/2010/wordprocessingDrawing" xmlns:wp="http://schemas.openxmlformats.org/drawingml/2006/wordprocessingDrawing" xmlns:w10="urn:schemas-microsoft-com:office:word" xmlns:w="http://schemas.openxmlformats.org/wordprocessingml/2006/main" xmlns:w14="http://schemas.microsoft.com/office/word/2010/wordml" xmlns:w15="http://schemas.microsoft.com/office/word/2012/wordml" xmlns:w16se="http://schemas.microsoft.com/office/word/2015/wordml/symex" xmlns:wpg="http://schemas.microsoft.com/office/word/2010/wordprocessingGroup" xmlns:wpi="http://schemas.microsoft.com/office/word/2010/wordprocessingInk" xmlns:wne="http://schemas.microsoft.com/office/word/2006/wordml" xmlns:wps="http://schemas.microsoft.com/office/word/2010/wordprocessingShape" mc:Ignorable="w14 w15 w16se wp14">
+<w:document xmlns:wpc="http://schemas.microsoft.com/office/word/2010/wordprocessingCanvas" xmlns:cx="http://schemas.microsoft.com/office/drawing/2014/chartex" xmlns:cx1="http://schemas.microsoft.com/office/drawing/2015/9/8/chartex" xmlns:cx2="http://schemas.microsoft.com/office/drawing/2015/10/21/chartex" xmlns:cx3="http://schemas.microsoft.com/office/drawing/2016/5/9/chartex" xmlns:cx4="http://schemas.microsoft.com/office/drawing/2016/5/10/chartex" xmlns:cx5="http://schemas.microsoft.com/office/drawing/2016/5/11/chartex" xmlns:cx6="http://schemas.microsoft.com/office/drawing/2016/5/12/chartex" xmlns:cx7="http://schemas.microsoft.com/office/drawing/2016/5/13/chartex" xmlns:cx8="http://schemas.microsoft.com/office/drawing/2016/5/14/chartex" xmlns:mc="http://schemas.openxmlformats.org/markup-compatibility/2006" xmlns:aink="http://schemas.microsoft.com/office/drawing/2016/ink" xmlns:am3d="http://schemas.microsoft.com/office/drawing/2017/model3d" xmlns:o="urn:schemas-microsoft-com:office:office" xmlns:oel="http://schemas.microsoft.com/office/2019/extlst" xmlns:r="http://schemas.openxmlformats.org/officeDocument/2006/relationships" xmlns:m="http://schemas.openxmlformats.org/officeDocument/2006/math" xmlns:v="urn:schemas-microsoft-com:vml" xmlns:wp14="http://schemas.microsoft.com/office/word/2010/wordprocessingDrawing" xmlns:wp="http://schemas.openxmlformats.org/drawingml/2006/wordprocessingDrawing" xmlns:w10="urn:schemas-microsoft-com:office:word" xmlns:w="http://schemas.openxmlformats.org/wordprocessingml/2006/main" xmlns:w14="http://schemas.microsoft.com/office/word/2010/wordml" xmlns:w15="http://schemas.microsoft.com/office/word/2012/wordml" xmlns:w16cex="http://schemas.microsoft.com/office/word/2018/wordml/cex" xmlns:w16cid="http://schemas.microsoft.com/office/word/2016/wordml/cid" xmlns:w16="http://schemas.microsoft.com/office/word/2018/wordml" xmlns:w16du="http://schemas.microsoft.com/office/word/2023/wordml/word16du" xmlns:w16sdtdh="http://schemas.microsoft.com/office/word/2020/wordml/sdtdatahash" xmlns:w16se="http://schemas.microsoft.com/office/word/2015/wordml/symex" xmlns:wpg="http://schemas.microsoft.com/office/word/2010/wordprocessingGroup" xmlns:wpi="http://schemas.microsoft.com/office/word/2010/wordprocessingInk" xmlns:wne="http://schemas.microsoft.com/office/word/2006/wordml" xmlns:wps="http://schemas.microsoft.com/office/word/2010/wordprocessingShape" mc:Ignorable="w14 w15 w16se w16cid w16 w16cex w16sdtdh w16du wp14">
   <w:body>
     <w:sdt>
       <w:sdtPr>
@@ -10,7 +10,6 @@
           <w:docPartUnique/>
         </w:docPartObj>
       </w:sdtPr>
-      <w:sdtEndPr/>
       <w:sdtContent>
         <w:p>
           <w:r>
@@ -22,7 +21,7 @@
             <mc:AlternateContent>
               <mc:Choice Requires="wpg">
                 <w:drawing>
-                  <wp:anchor distT="0" distB="0" distL="114300" distR="114300" simplePos="0" relativeHeight="251659264" behindDoc="0" locked="0" layoutInCell="1" allowOverlap="1">
+                  <wp:anchor distT="0" distB="0" distL="114300" distR="114300" simplePos="0" relativeHeight="251659264" behindDoc="0" locked="0" layoutInCell="1" allowOverlap="1" wp14:anchorId="1D18837C" wp14:editId="5078FB05">
                     <wp:simplePos x="0" y="0"/>
                     <wp:positionH relativeFrom="page">
                       <wp:posOffset>447675</wp:posOffset>
@@ -97,7 +96,6 @@
                                     <w:dataBinding w:prefixMappings="xmlns:ns0='http://purl.org/dc/elements/1.1/' xmlns:ns1='http://schemas.openxmlformats.org/package/2006/metadata/core-properties' " w:xpath="/ns1:coreProperties[1]/ns0:title[1]" w:storeItemID="{6C3C8BC8-F283-45AE-878A-BAB7291924A1}"/>
                                     <w:text/>
                                   </w:sdtPr>
-                                  <w:sdtEndPr/>
                                   <w:sdtContent>
                                     <w:p>
                                       <w:pPr>
@@ -126,7 +124,25 @@
                                           <w:sz w:val="84"/>
                                           <w:szCs w:val="84"/>
                                         </w:rPr>
-                                        <w:t xml:space="preserve"> DEL 1º </w:t>
+                                        <w:t xml:space="preserve"> DEL 1º</w:t>
+                                      </w:r>
+                                      <w:r>
+                                        <w:rPr>
+                                          <w:rFonts w:asciiTheme="majorHAnsi" w:eastAsiaTheme="majorEastAsia" w:hAnsiTheme="majorHAnsi" w:cstheme="majorBidi"/>
+                                          <w:color w:val="FFFFFF" w:themeColor="background1"/>
+                                          <w:sz w:val="84"/>
+                                          <w:szCs w:val="84"/>
+                                        </w:rPr>
+                                        <w:t xml:space="preserve"> TRIMESTRE DE</w:t>
+                                      </w:r>
+                                      <w:r>
+                                        <w:rPr>
+                                          <w:rFonts w:asciiTheme="majorHAnsi" w:eastAsiaTheme="majorEastAsia" w:hAnsiTheme="majorHAnsi" w:cstheme="majorBidi"/>
+                                          <w:color w:val="FFFFFF" w:themeColor="background1"/>
+                                          <w:sz w:val="84"/>
+                                          <w:szCs w:val="84"/>
+                                        </w:rPr>
+                                        <w:t xml:space="preserve"> </w:t>
                                       </w:r>
                                       <w:r>
                                         <w:rPr>
@@ -153,7 +169,6 @@
                                     <w:dataBinding w:prefixMappings="xmlns:ns0='http://purl.org/dc/elements/1.1/' xmlns:ns1='http://schemas.openxmlformats.org/package/2006/metadata/core-properties' " w:xpath="/ns1:coreProperties[1]/ns0:subject[1]" w:storeItemID="{6C3C8BC8-F283-45AE-878A-BAB7291924A1}"/>
                                     <w:text/>
                                   </w:sdtPr>
-                                  <w:sdtEndPr/>
                                   <w:sdtContent>
                                     <w:p>
                                       <w:pPr>
@@ -264,7 +279,6 @@
                                 <w:sdt>
                                   <w:sdtPr>
                                     <w:rPr>
-                                      <w:color w:val="FFFFFF" w:themeColor="background1"/>
                                       <w:sz w:val="32"/>
                                       <w:szCs w:val="32"/>
                                     </w:rPr>
@@ -274,7 +288,6 @@
                                     <w:dataBinding w:prefixMappings="xmlns:ns0='http://purl.org/dc/elements/1.1/' xmlns:ns1='http://schemas.openxmlformats.org/package/2006/metadata/core-properties' " w:xpath="/ns1:coreProperties[1]/ns0:creator[1]" w:storeItemID="{6C3C8BC8-F283-45AE-878A-BAB7291924A1}"/>
                                     <w:text/>
                                   </w:sdtPr>
-                                  <w:sdtEndPr/>
                                   <w:sdtContent>
                                     <w:p>
                                       <w:pPr>
@@ -285,14 +298,15 @@
                                           <w:szCs w:val="32"/>
                                         </w:rPr>
                                       </w:pPr>
+                                      <w:proofErr w:type="spellStart"/>
                                       <w:r>
                                         <w:rPr>
-                                          <w:color w:val="FFFFFF" w:themeColor="background1"/>
                                           <w:sz w:val="32"/>
                                           <w:szCs w:val="32"/>
                                         </w:rPr>
                                         <w:t>CampusFP</w:t>
                                       </w:r>
+                                      <w:proofErr w:type="spellEnd"/>
                                     </w:p>
                                   </w:sdtContent>
                                 </w:sdt>
@@ -300,7 +314,6 @@
                                   <w:pPr>
                                     <w:pStyle w:val="Sinespaciado"/>
                                     <w:rPr>
-                                      <w:color w:val="FFFFFF" w:themeColor="background1"/>
                                       <w:sz w:val="18"/>
                                       <w:szCs w:val="18"/>
                                     </w:rPr>
@@ -309,7 +322,6 @@
                                     <w:sdtPr>
                                       <w:rPr>
                                         <w:caps/>
-                                        <w:color w:val="FFFFFF" w:themeColor="background1"/>
                                         <w:sz w:val="18"/>
                                         <w:szCs w:val="18"/>
                                       </w:rPr>
@@ -319,12 +331,10 @@
                                       <w:dataBinding w:prefixMappings="xmlns:ns0='http://schemas.openxmlformats.org/officeDocument/2006/extended-properties' " w:xpath="/ns0:Properties[1]/ns0:Company[1]" w:storeItemID="{6668398D-A668-4E3E-A5EB-62B293D839F1}"/>
                                       <w:text/>
                                     </w:sdtPr>
-                                    <w:sdtEndPr/>
                                     <w:sdtContent>
                                       <w:r>
                                         <w:rPr>
                                           <w:caps/>
-                                          <w:color w:val="FFFFFF" w:themeColor="background1"/>
                                           <w:sz w:val="18"/>
                                           <w:szCs w:val="18"/>
                                         </w:rPr>
@@ -333,7 +343,6 @@
                                       <w:r>
                                         <w:rPr>
                                           <w:caps/>
-                                          <w:color w:val="FFFFFF" w:themeColor="background1"/>
                                           <w:sz w:val="18"/>
                                           <w:szCs w:val="18"/>
                                         </w:rPr>
@@ -342,7 +351,6 @@
                                       <w:r>
                                         <w:rPr>
                                           <w:caps/>
-                                          <w:color w:val="FFFFFF" w:themeColor="background1"/>
                                           <w:sz w:val="18"/>
                                           <w:szCs w:val="18"/>
                                         </w:rPr>
@@ -352,7 +360,6 @@
                                   </w:sdt>
                                   <w:r>
                                     <w:rPr>
-                                      <w:color w:val="FFFFFF" w:themeColor="background1"/>
                                       <w:sz w:val="18"/>
                                       <w:szCs w:val="18"/>
                                     </w:rPr>
@@ -361,7 +368,6 @@
                                   <w:sdt>
                                     <w:sdtPr>
                                       <w:rPr>
-                                        <w:color w:val="FFFFFF" w:themeColor="background1"/>
                                         <w:sz w:val="18"/>
                                         <w:szCs w:val="18"/>
                                       </w:rPr>
@@ -371,11 +377,9 @@
                                       <w:dataBinding w:prefixMappings="xmlns:ns0='http://schemas.microsoft.com/office/2006/coverPageProps' " w:xpath="/ns0:CoverPageProperties[1]/ns0:CompanyAddress[1]" w:storeItemID="{55AF091B-3C7A-41E3-B477-F2FDAA23CFDA}"/>
                                       <w:text/>
                                     </w:sdtPr>
-                                    <w:sdtEndPr/>
                                     <w:sdtContent>
                                       <w:r>
                                         <w:rPr>
-                                          <w:color w:val="FFFFFF" w:themeColor="background1"/>
                                           <w:sz w:val="18"/>
                                           <w:szCs w:val="18"/>
                                         </w:rPr>
@@ -383,7 +387,6 @@
                                       </w:r>
                                       <w:r>
                                         <w:rPr>
-                                          <w:color w:val="FFFFFF" w:themeColor="background1"/>
                                           <w:sz w:val="18"/>
                                           <w:szCs w:val="18"/>
                                         </w:rPr>
@@ -415,7 +418,7 @@
               </mc:Choice>
               <mc:Fallback>
                 <w:pict>
-                  <v:group id="Grupo 11" o:spid="_x0000_s1026" style="position:absolute;margin-left:35.25pt;margin-top:38.25pt;width:531.75pt;height:760.5pt;z-index:251659264;mso-position-horizontal-relative:page;mso-position-vertical-relative:page" coordsize="68580,91440" o:gfxdata="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">
+                  <v:group w14:anchorId="1D18837C" id="Grupo 11" o:spid="_x0000_s1026" style="position:absolute;margin-left:35.25pt;margin-top:38.25pt;width:531.75pt;height:760.5pt;z-index:251659264;mso-position-horizontal-relative:page;mso-position-vertical-relative:page" coordsize="68580,91440" o:gfxdata="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">
                     <v:rect id="Rectángulo 33" o:spid="_x0000_s1027" style="position:absolute;left:2286;width:66294;height:91440;visibility:visible;mso-wrap-style:square;v-text-anchor:bottom" o:gfxdata="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" fillcolor="black [3213]" stroked="f" strokeweight="1pt">
                       <v:textbox inset="36pt,1in,1in,208.8pt">
                         <w:txbxContent>
@@ -433,7 +436,6 @@
                               <w:dataBinding w:prefixMappings="xmlns:ns0='http://purl.org/dc/elements/1.1/' xmlns:ns1='http://schemas.openxmlformats.org/package/2006/metadata/core-properties' " w:xpath="/ns1:coreProperties[1]/ns0:title[1]" w:storeItemID="{6C3C8BC8-F283-45AE-878A-BAB7291924A1}"/>
                               <w:text/>
                             </w:sdtPr>
-                            <w:sdtEndPr/>
                             <w:sdtContent>
                               <w:p>
                                 <w:pPr>
@@ -462,7 +464,25 @@
                                     <w:sz w:val="84"/>
                                     <w:szCs w:val="84"/>
                                   </w:rPr>
-                                  <w:t xml:space="preserve"> DEL 1º </w:t>
+                                  <w:t xml:space="preserve"> DEL 1º</w:t>
+                                </w:r>
+                                <w:r>
+                                  <w:rPr>
+                                    <w:rFonts w:asciiTheme="majorHAnsi" w:eastAsiaTheme="majorEastAsia" w:hAnsiTheme="majorHAnsi" w:cstheme="majorBidi"/>
+                                    <w:color w:val="FFFFFF" w:themeColor="background1"/>
+                                    <w:sz w:val="84"/>
+                                    <w:szCs w:val="84"/>
+                                  </w:rPr>
+                                  <w:t xml:space="preserve"> TRIMESTRE DE</w:t>
+                                </w:r>
+                                <w:r>
+                                  <w:rPr>
+                                    <w:rFonts w:asciiTheme="majorHAnsi" w:eastAsiaTheme="majorEastAsia" w:hAnsiTheme="majorHAnsi" w:cstheme="majorBidi"/>
+                                    <w:color w:val="FFFFFF" w:themeColor="background1"/>
+                                    <w:sz w:val="84"/>
+                                    <w:szCs w:val="84"/>
+                                  </w:rPr>
+                                  <w:t xml:space="preserve"> </w:t>
                                 </w:r>
                                 <w:r>
                                   <w:rPr>
@@ -489,7 +509,6 @@
                               <w:dataBinding w:prefixMappings="xmlns:ns0='http://purl.org/dc/elements/1.1/' xmlns:ns1='http://schemas.openxmlformats.org/package/2006/metadata/core-properties' " w:xpath="/ns1:coreProperties[1]/ns0:subject[1]" w:storeItemID="{6C3C8BC8-F283-45AE-878A-BAB7291924A1}"/>
                               <w:text/>
                             </w:sdtPr>
-                            <w:sdtEndPr/>
                             <w:sdtContent>
                               <w:p>
                                 <w:pPr>
@@ -525,7 +544,6 @@
                           <w:sdt>
                             <w:sdtPr>
                               <w:rPr>
-                                <w:color w:val="FFFFFF" w:themeColor="background1"/>
                                 <w:sz w:val="32"/>
                                 <w:szCs w:val="32"/>
                               </w:rPr>
@@ -535,7 +553,6 @@
                               <w:dataBinding w:prefixMappings="xmlns:ns0='http://purl.org/dc/elements/1.1/' xmlns:ns1='http://schemas.openxmlformats.org/package/2006/metadata/core-properties' " w:xpath="/ns1:coreProperties[1]/ns0:creator[1]" w:storeItemID="{6C3C8BC8-F283-45AE-878A-BAB7291924A1}"/>
                               <w:text/>
                             </w:sdtPr>
-                            <w:sdtEndPr/>
                             <w:sdtContent>
                               <w:p>
                                 <w:pPr>
@@ -546,14 +563,15 @@
                                     <w:szCs w:val="32"/>
                                   </w:rPr>
                                 </w:pPr>
+                                <w:proofErr w:type="spellStart"/>
                                 <w:r>
                                   <w:rPr>
-                                    <w:color w:val="FFFFFF" w:themeColor="background1"/>
                                     <w:sz w:val="32"/>
                                     <w:szCs w:val="32"/>
                                   </w:rPr>
                                   <w:t>CampusFP</w:t>
                                 </w:r>
+                                <w:proofErr w:type="spellEnd"/>
                               </w:p>
                             </w:sdtContent>
                           </w:sdt>
@@ -561,7 +579,6 @@
                             <w:pPr>
                               <w:pStyle w:val="Sinespaciado"/>
                               <w:rPr>
-                                <w:color w:val="FFFFFF" w:themeColor="background1"/>
                                 <w:sz w:val="18"/>
                                 <w:szCs w:val="18"/>
                               </w:rPr>
@@ -570,7 +587,6 @@
                               <w:sdtPr>
                                 <w:rPr>
                                   <w:caps/>
-                                  <w:color w:val="FFFFFF" w:themeColor="background1"/>
                                   <w:sz w:val="18"/>
                                   <w:szCs w:val="18"/>
                                 </w:rPr>
@@ -580,12 +596,10 @@
                                 <w:dataBinding w:prefixMappings="xmlns:ns0='http://schemas.openxmlformats.org/officeDocument/2006/extended-properties' " w:xpath="/ns0:Properties[1]/ns0:Company[1]" w:storeItemID="{6668398D-A668-4E3E-A5EB-62B293D839F1}"/>
                                 <w:text/>
                               </w:sdtPr>
-                              <w:sdtEndPr/>
                               <w:sdtContent>
                                 <w:r>
                                   <w:rPr>
                                     <w:caps/>
-                                    <w:color w:val="FFFFFF" w:themeColor="background1"/>
                                     <w:sz w:val="18"/>
                                     <w:szCs w:val="18"/>
                                   </w:rPr>
@@ -594,7 +608,6 @@
                                 <w:r>
                                   <w:rPr>
                                     <w:caps/>
-                                    <w:color w:val="FFFFFF" w:themeColor="background1"/>
                                     <w:sz w:val="18"/>
                                     <w:szCs w:val="18"/>
                                   </w:rPr>
@@ -603,7 +616,6 @@
                                 <w:r>
                                   <w:rPr>
                                     <w:caps/>
-                                    <w:color w:val="FFFFFF" w:themeColor="background1"/>
                                     <w:sz w:val="18"/>
                                     <w:szCs w:val="18"/>
                                   </w:rPr>
@@ -613,7 +625,6 @@
                             </w:sdt>
                             <w:r>
                               <w:rPr>
-                                <w:color w:val="FFFFFF" w:themeColor="background1"/>
                                 <w:sz w:val="18"/>
                                 <w:szCs w:val="18"/>
                               </w:rPr>
@@ -622,7 +633,6 @@
                             <w:sdt>
                               <w:sdtPr>
                                 <w:rPr>
-                                  <w:color w:val="FFFFFF" w:themeColor="background1"/>
                                   <w:sz w:val="18"/>
                                   <w:szCs w:val="18"/>
                                 </w:rPr>
@@ -632,11 +642,9 @@
                                 <w:dataBinding w:prefixMappings="xmlns:ns0='http://schemas.microsoft.com/office/2006/coverPageProps' " w:xpath="/ns0:CoverPageProperties[1]/ns0:CompanyAddress[1]" w:storeItemID="{55AF091B-3C7A-41E3-B477-F2FDAA23CFDA}"/>
                                 <w:text/>
                               </w:sdtPr>
-                              <w:sdtEndPr/>
                               <w:sdtContent>
                                 <w:r>
                                   <w:rPr>
-                                    <w:color w:val="FFFFFF" w:themeColor="background1"/>
                                     <w:sz w:val="18"/>
                                     <w:szCs w:val="18"/>
                                   </w:rPr>
@@ -644,7 +652,6 @@
                                 </w:r>
                                 <w:r>
                                   <w:rPr>
-                                    <w:color w:val="FFFFFF" w:themeColor="background1"/>
                                     <w:sz w:val="18"/>
                                     <w:szCs w:val="18"/>
                                   </w:rPr>
@@ -2833,8 +2840,6 @@
           <w:lang w:eastAsia="es-ES"/>
         </w:rPr>
       </w:pPr>
-      <w:bookmarkStart w:id="0" w:name="_GoBack"/>
-      <w:bookmarkEnd w:id="0"/>
       <w:r>
         <w:rPr>
           <w:rFonts w:ascii="Times New Roman" w:eastAsia="Times New Roman" w:hAnsi="Times New Roman" w:cs="Times New Roman"/>
@@ -2860,7 +2865,7 @@
           <w:lang w:eastAsia="es-ES"/>
         </w:rPr>
       </w:pPr>
-      <w:bookmarkStart w:id="1" w:name="_Toc182228693"/>
+      <w:bookmarkStart w:id="0" w:name="_Toc182228693"/>
       <w:r>
         <w:rPr>
           <w:rFonts w:ascii="Times New Roman" w:eastAsia="Times New Roman" w:hAnsi="Times New Roman" w:cs="Times New Roman"/>
@@ -2868,7 +2873,7 @@
         </w:rPr>
         <w:t>Obtén la información de todos los clientes de Madrid.</w:t>
       </w:r>
-      <w:bookmarkEnd w:id="1"/>
+      <w:bookmarkEnd w:id="0"/>
     </w:p>
     <w:p>
       <w:pPr>
@@ -2878,10 +2883,11 @@
       </w:pPr>
       <w:r>
         <w:rPr>
+          <w:noProof/>
           <w:lang w:eastAsia="es-ES"/>
         </w:rPr>
         <w:drawing>
-          <wp:inline distT="0" distB="0" distL="0" distR="0" wp14:anchorId="38C736C5" wp14:editId="4D8CE92D">
+          <wp:inline distT="0" distB="0" distL="0" distR="0" wp14:anchorId="4C42D9E3" wp14:editId="3BADC8F5">
             <wp:extent cx="4229690" cy="381053"/>
             <wp:effectExtent l="0" t="0" r="0" b="0"/>
             <wp:docPr id="3" name="Imagen 3"/>
@@ -2925,10 +2931,11 @@
       </w:pPr>
       <w:r>
         <w:rPr>
+          <w:noProof/>
           <w:lang w:eastAsia="es-ES"/>
         </w:rPr>
         <w:drawing>
-          <wp:inline distT="0" distB="0" distL="0" distR="0" wp14:anchorId="31DA335F" wp14:editId="1AF19D0E">
+          <wp:inline distT="0" distB="0" distL="0" distR="0" wp14:anchorId="150343A3" wp14:editId="39467585">
             <wp:extent cx="4763165" cy="638264"/>
             <wp:effectExtent l="0" t="0" r="0" b="9525"/>
             <wp:docPr id="7" name="Imagen 7"/>
@@ -2979,7 +2986,7 @@
           <w:lang w:eastAsia="es-ES"/>
         </w:rPr>
       </w:pPr>
-      <w:bookmarkStart w:id="2" w:name="_Toc182228694"/>
+      <w:bookmarkStart w:id="1" w:name="_Toc182228694"/>
       <w:r>
         <w:rPr>
           <w:rFonts w:ascii="Times New Roman" w:eastAsia="Times New Roman" w:hAnsi="Times New Roman" w:cs="Times New Roman"/>
@@ -2987,7 +2994,7 @@
         </w:rPr>
         <w:t>2. Obtén la información de todos los clientes que no son de Madrid.</w:t>
       </w:r>
-      <w:bookmarkEnd w:id="2"/>
+      <w:bookmarkEnd w:id="1"/>
     </w:p>
     <w:p>
       <w:pPr>
@@ -2997,10 +3004,11 @@
       </w:pPr>
       <w:r>
         <w:rPr>
+          <w:noProof/>
           <w:lang w:eastAsia="es-ES"/>
         </w:rPr>
         <w:drawing>
-          <wp:inline distT="0" distB="0" distL="0" distR="0" wp14:anchorId="4222D7E2" wp14:editId="4DC0E2FA">
+          <wp:inline distT="0" distB="0" distL="0" distR="0" wp14:anchorId="5F1736B9" wp14:editId="189B3505">
             <wp:extent cx="4429743" cy="409632"/>
             <wp:effectExtent l="0" t="0" r="9525" b="9525"/>
             <wp:docPr id="8" name="Imagen 8"/>
@@ -3044,10 +3052,11 @@
       </w:pPr>
       <w:r>
         <w:rPr>
+          <w:noProof/>
           <w:lang w:eastAsia="es-ES"/>
         </w:rPr>
         <w:drawing>
-          <wp:inline distT="0" distB="0" distL="0" distR="0" wp14:anchorId="7BD05D8B" wp14:editId="03A19DB4">
+          <wp:inline distT="0" distB="0" distL="0" distR="0" wp14:anchorId="154DC42E" wp14:editId="636BD780">
             <wp:extent cx="4448796" cy="657317"/>
             <wp:effectExtent l="0" t="0" r="0" b="9525"/>
             <wp:docPr id="9" name="Imagen 9"/>
@@ -3091,7 +3100,7 @@
           <w:lang w:eastAsia="es-ES"/>
         </w:rPr>
       </w:pPr>
-      <w:bookmarkStart w:id="3" w:name="_Toc182228695"/>
+      <w:bookmarkStart w:id="2" w:name="_Toc182228695"/>
       <w:r>
         <w:rPr>
           <w:rFonts w:ascii="Times New Roman" w:eastAsia="Times New Roman" w:hAnsi="Times New Roman" w:cs="Times New Roman"/>
@@ -3099,7 +3108,7 @@
         </w:rPr>
         <w:t>3. Obtén la información de todos los clientes cuyo nombre comience con una de las letras entre B y G.</w:t>
       </w:r>
-      <w:bookmarkEnd w:id="3"/>
+      <w:bookmarkEnd w:id="2"/>
     </w:p>
     <w:p>
       <w:pPr>
@@ -3116,10 +3125,11 @@
       </w:pPr>
       <w:r>
         <w:rPr>
+          <w:noProof/>
           <w:lang w:eastAsia="es-ES"/>
         </w:rPr>
         <w:drawing>
-          <wp:inline distT="0" distB="0" distL="0" distR="0" wp14:anchorId="6A2BADC6" wp14:editId="28B6654A">
+          <wp:inline distT="0" distB="0" distL="0" distR="0" wp14:anchorId="3B372B95" wp14:editId="4E8FC40D">
             <wp:extent cx="5400040" cy="483235"/>
             <wp:effectExtent l="0" t="0" r="0" b="0"/>
             <wp:docPr id="12" name="Imagen 12"/>
@@ -3170,10 +3180,11 @@
       </w:pPr>
       <w:r>
         <w:rPr>
+          <w:noProof/>
           <w:lang w:eastAsia="es-ES"/>
         </w:rPr>
         <w:drawing>
-          <wp:inline distT="0" distB="0" distL="0" distR="0" wp14:anchorId="785891FC" wp14:editId="78E56309">
+          <wp:inline distT="0" distB="0" distL="0" distR="0" wp14:anchorId="7C610727" wp14:editId="315C5A9B">
             <wp:extent cx="4420217" cy="523948"/>
             <wp:effectExtent l="0" t="0" r="0" b="9525"/>
             <wp:docPr id="14" name="Imagen 14"/>
@@ -3224,7 +3235,7 @@
           <w:lang w:eastAsia="es-ES"/>
         </w:rPr>
       </w:pPr>
-      <w:bookmarkStart w:id="4" w:name="_Toc182228696"/>
+      <w:bookmarkStart w:id="3" w:name="_Toc182228696"/>
       <w:r>
         <w:rPr>
           <w:rFonts w:ascii="Times New Roman" w:eastAsia="Times New Roman" w:hAnsi="Times New Roman" w:cs="Times New Roman"/>
@@ -3232,7 +3243,7 @@
         </w:rPr>
         <w:t>4. Obtén la información de todos los clientes cuyo nombre comience con la letra D.</w:t>
       </w:r>
-      <w:bookmarkEnd w:id="4"/>
+      <w:bookmarkEnd w:id="3"/>
     </w:p>
     <w:p>
       <w:pPr>
@@ -3242,10 +3253,11 @@
       </w:pPr>
       <w:r>
         <w:rPr>
+          <w:noProof/>
           <w:lang w:eastAsia="es-ES"/>
         </w:rPr>
         <w:drawing>
-          <wp:inline distT="0" distB="0" distL="0" distR="0" wp14:anchorId="13153F17" wp14:editId="312221B5">
+          <wp:inline distT="0" distB="0" distL="0" distR="0" wp14:anchorId="3F0CB477" wp14:editId="65740FFF">
             <wp:extent cx="5400040" cy="441960"/>
             <wp:effectExtent l="0" t="0" r="0" b="0"/>
             <wp:docPr id="18" name="Imagen 18"/>
@@ -3289,10 +3301,11 @@
       </w:pPr>
       <w:r>
         <w:rPr>
+          <w:noProof/>
           <w:lang w:eastAsia="es-ES"/>
         </w:rPr>
         <w:drawing>
-          <wp:inline distT="0" distB="0" distL="0" distR="0" wp14:anchorId="0573FA1E" wp14:editId="4D4F10D0">
+          <wp:inline distT="0" distB="0" distL="0" distR="0" wp14:anchorId="30969084" wp14:editId="1B32DA7E">
             <wp:extent cx="4201111" cy="504895"/>
             <wp:effectExtent l="0" t="0" r="9525" b="9525"/>
             <wp:docPr id="19" name="Imagen 19"/>
@@ -3345,7 +3358,7 @@
           <w:lang w:eastAsia="es-ES"/>
         </w:rPr>
       </w:pPr>
-      <w:bookmarkStart w:id="5" w:name="_Toc182228697"/>
+      <w:bookmarkStart w:id="4" w:name="_Toc182228697"/>
       <w:r>
         <w:rPr>
           <w:rFonts w:ascii="Times New Roman" w:eastAsia="Times New Roman" w:hAnsi="Times New Roman" w:cs="Times New Roman"/>
@@ -3353,7 +3366,7 @@
         </w:rPr>
         <w:t>5. Obtén toda la información del producto con código BAB5.</w:t>
       </w:r>
-      <w:bookmarkEnd w:id="5"/>
+      <w:bookmarkEnd w:id="4"/>
     </w:p>
     <w:p>
       <w:pPr>
@@ -3363,10 +3376,11 @@
       </w:pPr>
       <w:r>
         <w:rPr>
+          <w:noProof/>
           <w:lang w:eastAsia="es-ES"/>
         </w:rPr>
         <w:drawing>
-          <wp:inline distT="0" distB="0" distL="0" distR="0" wp14:anchorId="6D44D314" wp14:editId="0462861A">
+          <wp:inline distT="0" distB="0" distL="0" distR="0" wp14:anchorId="08F4D2A4" wp14:editId="3341A044">
             <wp:extent cx="3229426" cy="400106"/>
             <wp:effectExtent l="0" t="0" r="0" b="0"/>
             <wp:docPr id="22" name="Imagen 22"/>
@@ -3410,10 +3424,11 @@
       </w:pPr>
       <w:r>
         <w:rPr>
+          <w:noProof/>
           <w:lang w:eastAsia="es-ES"/>
         </w:rPr>
         <w:drawing>
-          <wp:inline distT="0" distB="0" distL="0" distR="0" wp14:anchorId="52BF5335" wp14:editId="10E80833">
+          <wp:inline distT="0" distB="0" distL="0" distR="0" wp14:anchorId="77AE1D80" wp14:editId="6DAEBEAB">
             <wp:extent cx="3915321" cy="485843"/>
             <wp:effectExtent l="0" t="0" r="0" b="9525"/>
             <wp:docPr id="28" name="Imagen 28"/>
@@ -3464,7 +3479,7 @@
           <w:lang w:eastAsia="es-ES"/>
         </w:rPr>
       </w:pPr>
-      <w:bookmarkStart w:id="6" w:name="_Toc182228698"/>
+      <w:bookmarkStart w:id="5" w:name="_Toc182228698"/>
       <w:r>
         <w:rPr>
           <w:rFonts w:ascii="Times New Roman" w:eastAsia="Times New Roman" w:hAnsi="Times New Roman" w:cs="Times New Roman"/>
@@ -3472,7 +3487,7 @@
         </w:rPr>
         <w:t>6. Obtén una relación con los productos a reponer y el dinero que hay que invertir en reponerlo. Un producto necesita reposición si cumple la condición stock &lt; mínimo. Mostrar código, descripción, stock, unidades a reponer y dinero.</w:t>
       </w:r>
-      <w:bookmarkEnd w:id="6"/>
+      <w:bookmarkEnd w:id="5"/>
     </w:p>
     <w:p>
       <w:pPr>
@@ -3489,10 +3504,11 @@
       </w:pPr>
       <w:r>
         <w:rPr>
+          <w:noProof/>
           <w:lang w:eastAsia="es-ES"/>
         </w:rPr>
         <w:drawing>
-          <wp:inline distT="0" distB="0" distL="0" distR="0" wp14:anchorId="308F4E3E" wp14:editId="04B95F78">
+          <wp:inline distT="0" distB="0" distL="0" distR="0" wp14:anchorId="63D59A09" wp14:editId="1483251D">
             <wp:extent cx="4953691" cy="885949"/>
             <wp:effectExtent l="0" t="0" r="0" b="9525"/>
             <wp:docPr id="29" name="Imagen 29"/>
@@ -3536,10 +3552,11 @@
       </w:pPr>
       <w:r>
         <w:rPr>
+          <w:noProof/>
           <w:lang w:eastAsia="es-ES"/>
         </w:rPr>
         <w:drawing>
-          <wp:inline distT="0" distB="0" distL="0" distR="0" wp14:anchorId="569021E2" wp14:editId="7270CA24">
+          <wp:inline distT="0" distB="0" distL="0" distR="0" wp14:anchorId="063374D9" wp14:editId="7F165BDB">
             <wp:extent cx="5363323" cy="1714739"/>
             <wp:effectExtent l="0" t="0" r="8890" b="0"/>
             <wp:docPr id="32" name="Imagen 32"/>
@@ -3591,7 +3608,7 @@
           <w:lang w:eastAsia="es-ES"/>
         </w:rPr>
       </w:pPr>
-      <w:bookmarkStart w:id="7" w:name="_Toc182228699"/>
+      <w:bookmarkStart w:id="6" w:name="_Toc182228699"/>
       <w:r>
         <w:rPr>
           <w:rFonts w:ascii="Times New Roman" w:eastAsia="Times New Roman" w:hAnsi="Times New Roman" w:cs="Times New Roman"/>
@@ -3599,7 +3616,7 @@
         </w:rPr>
         <w:t>7. Obtén todas las líneas de detalle de todas las facturas incluyendo también la descripción del artículo y el precio de la venta (unidades*precio). Deberás unir las tablas detalle y producto.</w:t>
       </w:r>
-      <w:bookmarkEnd w:id="7"/>
+      <w:bookmarkEnd w:id="6"/>
     </w:p>
     <w:p>
       <w:pPr>
@@ -3609,10 +3626,11 @@
       </w:pPr>
       <w:r>
         <w:rPr>
+          <w:noProof/>
           <w:lang w:eastAsia="es-ES"/>
         </w:rPr>
         <w:drawing>
-          <wp:inline distT="0" distB="0" distL="0" distR="0" wp14:anchorId="6C07CE9F" wp14:editId="028E9A3C">
+          <wp:inline distT="0" distB="0" distL="0" distR="0" wp14:anchorId="17CED526" wp14:editId="74D3DE8E">
             <wp:extent cx="5400040" cy="612775"/>
             <wp:effectExtent l="0" t="0" r="0" b="0"/>
             <wp:docPr id="36" name="Imagen 36"/>
@@ -3656,11 +3674,12 @@
       </w:pPr>
       <w:r>
         <w:rPr>
+          <w:noProof/>
           <w:lang w:eastAsia="es-ES"/>
         </w:rPr>
         <w:lastRenderedPageBreak/>
         <w:drawing>
-          <wp:inline distT="0" distB="0" distL="0" distR="0" wp14:anchorId="33BF95A3" wp14:editId="57DC5DA4">
+          <wp:inline distT="0" distB="0" distL="0" distR="0" wp14:anchorId="7F0DDFEC" wp14:editId="52546821">
             <wp:extent cx="5400040" cy="1787525"/>
             <wp:effectExtent l="0" t="0" r="0" b="3175"/>
             <wp:docPr id="37" name="Imagen 37"/>
@@ -3712,7 +3731,7 @@
           <w:lang w:eastAsia="es-ES"/>
         </w:rPr>
       </w:pPr>
-      <w:bookmarkStart w:id="8" w:name="_Toc182228700"/>
+      <w:bookmarkStart w:id="7" w:name="_Toc182228700"/>
       <w:r>
         <w:rPr>
           <w:rFonts w:ascii="Times New Roman" w:eastAsia="Times New Roman" w:hAnsi="Times New Roman" w:cs="Times New Roman"/>
@@ -3720,7 +3739,7 @@
         </w:rPr>
         <w:t>8. Realiza una copia de la consulta 7 y establece un criterio para ver las líneas de detalle de la factura 5000.</w:t>
       </w:r>
-      <w:bookmarkEnd w:id="8"/>
+      <w:bookmarkEnd w:id="7"/>
     </w:p>
     <w:p>
       <w:pPr>
@@ -3730,10 +3749,11 @@
       </w:pPr>
       <w:r>
         <w:rPr>
+          <w:noProof/>
           <w:lang w:eastAsia="es-ES"/>
         </w:rPr>
         <w:drawing>
-          <wp:inline distT="0" distB="0" distL="0" distR="0" wp14:anchorId="3C013BBD" wp14:editId="165D8F5D">
+          <wp:inline distT="0" distB="0" distL="0" distR="0" wp14:anchorId="0B2B9C86" wp14:editId="23206EB0">
             <wp:extent cx="5400040" cy="695960"/>
             <wp:effectExtent l="0" t="0" r="0" b="8890"/>
             <wp:docPr id="38" name="Imagen 38"/>
@@ -3777,10 +3797,11 @@
       </w:pPr>
       <w:r>
         <w:rPr>
+          <w:noProof/>
           <w:lang w:eastAsia="es-ES"/>
         </w:rPr>
         <w:drawing>
-          <wp:inline distT="0" distB="0" distL="0" distR="0" wp14:anchorId="1E51A420" wp14:editId="3D122216">
+          <wp:inline distT="0" distB="0" distL="0" distR="0" wp14:anchorId="2E431DA5" wp14:editId="5FD51643">
             <wp:extent cx="5400040" cy="844550"/>
             <wp:effectExtent l="0" t="0" r="0" b="0"/>
             <wp:docPr id="39" name="Imagen 39"/>
@@ -3833,7 +3854,7 @@
           <w:lang w:eastAsia="es-ES"/>
         </w:rPr>
       </w:pPr>
-      <w:bookmarkStart w:id="9" w:name="_Toc182228701"/>
+      <w:bookmarkStart w:id="8" w:name="_Toc182228701"/>
       <w:r>
         <w:rPr>
           <w:rFonts w:ascii="Times New Roman" w:eastAsia="Times New Roman" w:hAnsi="Times New Roman" w:cs="Times New Roman"/>
@@ -3841,7 +3862,7 @@
         </w:rPr>
         <w:t>9. Realiza una copia de la consulta 7 y establece un criterio para ver las ventas del artículo con código BAB5.</w:t>
       </w:r>
-      <w:bookmarkEnd w:id="9"/>
+      <w:bookmarkEnd w:id="8"/>
     </w:p>
     <w:p>
       <w:pPr>
@@ -3858,10 +3879,11 @@
       </w:pPr>
       <w:r>
         <w:rPr>
+          <w:noProof/>
           <w:lang w:eastAsia="es-ES"/>
         </w:rPr>
         <w:drawing>
-          <wp:inline distT="0" distB="0" distL="0" distR="0" wp14:anchorId="7BB28440" wp14:editId="0A88786D">
+          <wp:inline distT="0" distB="0" distL="0" distR="0" wp14:anchorId="0CC3E195" wp14:editId="51B1D16B">
             <wp:extent cx="5400040" cy="795020"/>
             <wp:effectExtent l="0" t="0" r="0" b="5080"/>
             <wp:docPr id="41" name="Imagen 41"/>
@@ -3912,10 +3934,11 @@
       </w:pPr>
       <w:r>
         <w:rPr>
+          <w:noProof/>
           <w:lang w:eastAsia="es-ES"/>
         </w:rPr>
         <w:drawing>
-          <wp:inline distT="0" distB="0" distL="0" distR="0" wp14:anchorId="308093BD" wp14:editId="4FB07E98">
+          <wp:inline distT="0" distB="0" distL="0" distR="0" wp14:anchorId="2DBBC9DE" wp14:editId="183C14E1">
             <wp:extent cx="5344271" cy="647790"/>
             <wp:effectExtent l="0" t="0" r="8890" b="0"/>
             <wp:docPr id="42" name="Imagen 42"/>
@@ -3968,7 +3991,7 @@
           <w:lang w:eastAsia="es-ES"/>
         </w:rPr>
       </w:pPr>
-      <w:bookmarkStart w:id="10" w:name="_Toc182228702"/>
+      <w:bookmarkStart w:id="9" w:name="_Toc182228702"/>
       <w:r>
         <w:rPr>
           <w:rFonts w:ascii="Times New Roman" w:eastAsia="Times New Roman" w:hAnsi="Times New Roman" w:cs="Times New Roman"/>
@@ -3976,7 +3999,7 @@
         </w:rPr>
         <w:t>10. Obtén una relación con todas las facturas incluyendo también el nombre y teléfono del cliente. Deberás unir las tablas factura y cliente.</w:t>
       </w:r>
-      <w:bookmarkEnd w:id="10"/>
+      <w:bookmarkEnd w:id="9"/>
     </w:p>
     <w:p>
       <w:pPr>
@@ -3986,10 +4009,11 @@
       </w:pPr>
       <w:r>
         <w:rPr>
+          <w:noProof/>
           <w:lang w:eastAsia="es-ES"/>
         </w:rPr>
         <w:drawing>
-          <wp:inline distT="0" distB="0" distL="0" distR="0" wp14:anchorId="40F56B41" wp14:editId="222074E2">
+          <wp:inline distT="0" distB="0" distL="0" distR="0" wp14:anchorId="53F9BD4D" wp14:editId="2EE00A57">
             <wp:extent cx="3324689" cy="609685"/>
             <wp:effectExtent l="0" t="0" r="9525" b="0"/>
             <wp:docPr id="43" name="Imagen 43"/>
@@ -4040,10 +4064,11 @@
       </w:pPr>
       <w:r>
         <w:rPr>
+          <w:noProof/>
           <w:lang w:eastAsia="es-ES"/>
         </w:rPr>
         <w:drawing>
-          <wp:inline distT="0" distB="0" distL="0" distR="0" wp14:anchorId="5230B487" wp14:editId="318A8240">
+          <wp:inline distT="0" distB="0" distL="0" distR="0" wp14:anchorId="63F97D80" wp14:editId="755085CB">
             <wp:extent cx="4991797" cy="1171739"/>
             <wp:effectExtent l="0" t="0" r="0" b="9525"/>
             <wp:docPr id="44" name="Imagen 44"/>
@@ -4096,7 +4121,7 @@
           <w:lang w:eastAsia="es-ES"/>
         </w:rPr>
       </w:pPr>
-      <w:bookmarkStart w:id="11" w:name="_Toc182228703"/>
+      <w:bookmarkStart w:id="10" w:name="_Toc182228703"/>
       <w:r>
         <w:rPr>
           <w:rFonts w:ascii="Times New Roman" w:eastAsia="Times New Roman" w:hAnsi="Times New Roman" w:cs="Times New Roman"/>
@@ -4104,7 +4129,7 @@
         </w:rPr>
         <w:t>11. Obtén una relación con todas las facturas incluyendo también el nombre y teléfono del cliente, así como el importe total de la factura (suma de unidades*precio para cada factura). Deberás unir las tablas cliente, factura y detalle.</w:t>
       </w:r>
-      <w:bookmarkEnd w:id="11"/>
+      <w:bookmarkEnd w:id="10"/>
     </w:p>
     <w:p>
       <w:pPr>
@@ -4114,10 +4139,11 @@
       </w:pPr>
       <w:r>
         <w:rPr>
+          <w:noProof/>
           <w:lang w:eastAsia="es-ES"/>
         </w:rPr>
         <w:drawing>
-          <wp:inline distT="0" distB="0" distL="0" distR="0" wp14:anchorId="29B3979C" wp14:editId="69CC04A6">
+          <wp:inline distT="0" distB="0" distL="0" distR="0" wp14:anchorId="2D29A4F9" wp14:editId="31AAB169">
             <wp:extent cx="4220164" cy="1324160"/>
             <wp:effectExtent l="0" t="0" r="0" b="9525"/>
             <wp:docPr id="45" name="Imagen 45"/>
@@ -4161,10 +4187,11 @@
       </w:pPr>
       <w:r>
         <w:rPr>
+          <w:noProof/>
           <w:lang w:eastAsia="es-ES"/>
         </w:rPr>
         <w:drawing>
-          <wp:inline distT="0" distB="0" distL="0" distR="0" wp14:anchorId="52DB515C" wp14:editId="42CD1655">
+          <wp:inline distT="0" distB="0" distL="0" distR="0" wp14:anchorId="7C64D186" wp14:editId="42C6ED5A">
             <wp:extent cx="5400040" cy="1149985"/>
             <wp:effectExtent l="0" t="0" r="0" b="0"/>
             <wp:docPr id="46" name="Imagen 46"/>
@@ -4235,7 +4262,7 @@
           <w:lang w:eastAsia="es-ES"/>
         </w:rPr>
       </w:pPr>
-      <w:bookmarkStart w:id="12" w:name="_Toc182228704"/>
+      <w:bookmarkStart w:id="11" w:name="_Toc182228704"/>
       <w:r>
         <w:rPr>
           <w:rFonts w:ascii="Times New Roman" w:eastAsia="Times New Roman" w:hAnsi="Times New Roman" w:cs="Times New Roman"/>
@@ -4243,7 +4270,7 @@
         </w:rPr>
         <w:t>12. Realizar una copia de la consulta 11 y establecer el siguiente criterio: sólo las facturas del cliente DELGADO PEREZ MARISA.</w:t>
       </w:r>
-      <w:bookmarkEnd w:id="12"/>
+      <w:bookmarkEnd w:id="11"/>
     </w:p>
     <w:p>
       <w:pPr>
@@ -4253,10 +4280,11 @@
       </w:pPr>
       <w:r>
         <w:rPr>
+          <w:noProof/>
           <w:lang w:eastAsia="es-ES"/>
         </w:rPr>
         <w:drawing>
-          <wp:inline distT="0" distB="0" distL="0" distR="0" wp14:anchorId="50DE8189" wp14:editId="031C49A1">
+          <wp:inline distT="0" distB="0" distL="0" distR="0" wp14:anchorId="648C7048" wp14:editId="7ABC6B25">
             <wp:extent cx="3953427" cy="1562318"/>
             <wp:effectExtent l="0" t="0" r="9525" b="0"/>
             <wp:docPr id="47" name="Imagen 47"/>
@@ -4307,10 +4335,11 @@
       </w:pPr>
       <w:r>
         <w:rPr>
+          <w:noProof/>
           <w:lang w:eastAsia="es-ES"/>
         </w:rPr>
         <w:drawing>
-          <wp:inline distT="0" distB="0" distL="0" distR="0" wp14:anchorId="6F414555" wp14:editId="360DAF4A">
+          <wp:inline distT="0" distB="0" distL="0" distR="0" wp14:anchorId="29676759" wp14:editId="7EF49360">
             <wp:extent cx="5258534" cy="504895"/>
             <wp:effectExtent l="0" t="0" r="0" b="9525"/>
             <wp:docPr id="48" name="Imagen 48"/>
@@ -4362,7 +4391,7 @@
           <w:lang w:eastAsia="es-ES"/>
         </w:rPr>
       </w:pPr>
-      <w:bookmarkStart w:id="13" w:name="_Toc182228705"/>
+      <w:bookmarkStart w:id="12" w:name="_Toc182228705"/>
       <w:r>
         <w:rPr>
           <w:rFonts w:ascii="Times New Roman" w:eastAsia="Times New Roman" w:hAnsi="Times New Roman" w:cs="Times New Roman"/>
@@ -4370,7 +4399,7 @@
         </w:rPr>
         <w:t>13. Realizar una copia de la consulta 11 y establecer el siguiente criterio: sólo las facturas pagadas.</w:t>
       </w:r>
-      <w:bookmarkEnd w:id="13"/>
+      <w:bookmarkEnd w:id="12"/>
     </w:p>
     <w:p>
       <w:pPr>
@@ -4380,10 +4409,11 @@
       </w:pPr>
       <w:r>
         <w:rPr>
+          <w:noProof/>
           <w:lang w:eastAsia="es-ES"/>
         </w:rPr>
         <w:drawing>
-          <wp:inline distT="0" distB="0" distL="0" distR="0" wp14:anchorId="460A7988" wp14:editId="1AE53378">
+          <wp:inline distT="0" distB="0" distL="0" distR="0" wp14:anchorId="07C6C61C" wp14:editId="6FAAD9F0">
             <wp:extent cx="4734586" cy="1609950"/>
             <wp:effectExtent l="0" t="0" r="0" b="9525"/>
             <wp:docPr id="49" name="Imagen 49"/>
@@ -4427,11 +4457,12 @@
       </w:pPr>
       <w:r>
         <w:rPr>
+          <w:noProof/>
           <w:lang w:eastAsia="es-ES"/>
         </w:rPr>
         <w:lastRenderedPageBreak/>
         <w:drawing>
-          <wp:inline distT="0" distB="0" distL="0" distR="0" wp14:anchorId="65F44CFF" wp14:editId="683ABAA3">
+          <wp:inline distT="0" distB="0" distL="0" distR="0" wp14:anchorId="0877CE1E" wp14:editId="772B072C">
             <wp:extent cx="5010849" cy="1952898"/>
             <wp:effectExtent l="0" t="0" r="0" b="9525"/>
             <wp:docPr id="50" name="Imagen 50"/>
@@ -4595,7 +4626,27 @@
                 <w:szCs w:val="24"/>
                 <w:lang w:eastAsia="es-ES"/>
               </w:rPr>
-              <w:t>SELECT FACTURA.*, CLIENTE.NOMBRE, CLIENTE.TLF,        SUM(DETALLE.UNIDADES * DETALLE.PRECIO) AS IMPORTE FROM FACTURA INNER JOIN CLIENTE ON FACTURA.NIF = CLIENTE.NIF INNER JOIN DETALLE ON FACTURA.NUMERO = DETALLE.NUMERO WHERE FACTURA.PAGADO = "0" GROUP BY FACTURA.NUMERO LIMIT 0, 1000</w:t>
+              <w:t xml:space="preserve">SELECT </w:t>
+            </w:r>
+            <w:proofErr w:type="gramStart"/>
+            <w:r>
+              <w:rPr>
+                <w:rFonts w:ascii="Times New Roman" w:eastAsia="Times New Roman" w:hAnsi="Times New Roman" w:cs="Times New Roman"/>
+                <w:sz w:val="24"/>
+                <w:szCs w:val="24"/>
+                <w:lang w:eastAsia="es-ES"/>
+              </w:rPr>
+              <w:t>FACTURA.*</w:t>
+            </w:r>
+            <w:proofErr w:type="gramEnd"/>
+            <w:r>
+              <w:rPr>
+                <w:rFonts w:ascii="Times New Roman" w:eastAsia="Times New Roman" w:hAnsi="Times New Roman" w:cs="Times New Roman"/>
+                <w:sz w:val="24"/>
+                <w:szCs w:val="24"/>
+                <w:lang w:eastAsia="es-ES"/>
+              </w:rPr>
+              <w:t>, CLIENTE.NOMBRE, CLIENTE.TLF,        SUM(DETALLE.UNIDADES * DETALLE.PRECIO) AS IMPORTE FROM FACTURA INNER JOIN CLIENTE ON FACTURA.NIF = CLIENTE.NIF INNER JOIN DETALLE ON FACTURA.NUMERO = DETALLE.NUMERO WHERE FACTURA.PAGADO = "0" GROUP BY FACTURA.NUMERO LIMIT 0, 1000</w:t>
             </w:r>
           </w:p>
         </w:tc>
@@ -4622,8 +4673,39 @@
                 <w:szCs w:val="24"/>
                 <w:lang w:eastAsia="es-ES"/>
               </w:rPr>
-              <w:t>0 row(s) returned</w:t>
-            </w:r>
+              <w:t xml:space="preserve">0 </w:t>
+            </w:r>
+            <w:proofErr w:type="spellStart"/>
+            <w:r>
+              <w:rPr>
+                <w:rFonts w:ascii="Times New Roman" w:eastAsia="Times New Roman" w:hAnsi="Times New Roman" w:cs="Times New Roman"/>
+                <w:sz w:val="24"/>
+                <w:szCs w:val="24"/>
+                <w:lang w:eastAsia="es-ES"/>
+              </w:rPr>
+              <w:t>row</w:t>
+            </w:r>
+            <w:proofErr w:type="spellEnd"/>
+            <w:r>
+              <w:rPr>
+                <w:rFonts w:ascii="Times New Roman" w:eastAsia="Times New Roman" w:hAnsi="Times New Roman" w:cs="Times New Roman"/>
+                <w:sz w:val="24"/>
+                <w:szCs w:val="24"/>
+                <w:lang w:eastAsia="es-ES"/>
+              </w:rPr>
+              <w:t xml:space="preserve">(s) </w:t>
+            </w:r>
+            <w:proofErr w:type="spellStart"/>
+            <w:r>
+              <w:rPr>
+                <w:rFonts w:ascii="Times New Roman" w:eastAsia="Times New Roman" w:hAnsi="Times New Roman" w:cs="Times New Roman"/>
+                <w:sz w:val="24"/>
+                <w:szCs w:val="24"/>
+                <w:lang w:eastAsia="es-ES"/>
+              </w:rPr>
+              <w:t>returned</w:t>
+            </w:r>
+            <w:proofErr w:type="spellEnd"/>
           </w:p>
         </w:tc>
         <w:tc>
@@ -4649,8 +4731,39 @@
                 <w:szCs w:val="24"/>
                 <w:lang w:eastAsia="es-ES"/>
               </w:rPr>
-              <w:t>0.000 sec / 0.000 sec</w:t>
-            </w:r>
+              <w:t xml:space="preserve">0.000 </w:t>
+            </w:r>
+            <w:proofErr w:type="spellStart"/>
+            <w:r>
+              <w:rPr>
+                <w:rFonts w:ascii="Times New Roman" w:eastAsia="Times New Roman" w:hAnsi="Times New Roman" w:cs="Times New Roman"/>
+                <w:sz w:val="24"/>
+                <w:szCs w:val="24"/>
+                <w:lang w:eastAsia="es-ES"/>
+              </w:rPr>
+              <w:t>sec</w:t>
+            </w:r>
+            <w:proofErr w:type="spellEnd"/>
+            <w:r>
+              <w:rPr>
+                <w:rFonts w:ascii="Times New Roman" w:eastAsia="Times New Roman" w:hAnsi="Times New Roman" w:cs="Times New Roman"/>
+                <w:sz w:val="24"/>
+                <w:szCs w:val="24"/>
+                <w:lang w:eastAsia="es-ES"/>
+              </w:rPr>
+              <w:t xml:space="preserve"> / 0.000 </w:t>
+            </w:r>
+            <w:proofErr w:type="spellStart"/>
+            <w:r>
+              <w:rPr>
+                <w:rFonts w:ascii="Times New Roman" w:eastAsia="Times New Roman" w:hAnsi="Times New Roman" w:cs="Times New Roman"/>
+                <w:sz w:val="24"/>
+                <w:szCs w:val="24"/>
+                <w:lang w:eastAsia="es-ES"/>
+              </w:rPr>
+              <w:t>sec</w:t>
+            </w:r>
+            <w:proofErr w:type="spellEnd"/>
           </w:p>
         </w:tc>
       </w:tr>
@@ -4670,7 +4783,7 @@
           <w:lang w:eastAsia="es-ES"/>
         </w:rPr>
       </w:pPr>
-      <w:bookmarkStart w:id="14" w:name="_Toc182228706"/>
+      <w:bookmarkStart w:id="13" w:name="_Toc182228706"/>
       <w:r>
         <w:rPr>
           <w:rFonts w:ascii="Times New Roman" w:eastAsia="Times New Roman" w:hAnsi="Times New Roman" w:cs="Times New Roman"/>
@@ -4678,7 +4791,7 @@
         </w:rPr>
         <w:t>14. Realizar una copia de la consulta 11 y establecer el siguiente criterio: sólo las facturas pendientes de pago.</w:t>
       </w:r>
-      <w:bookmarkEnd w:id="14"/>
+      <w:bookmarkEnd w:id="13"/>
     </w:p>
     <w:p>
       <w:pPr>
@@ -4688,10 +4801,11 @@
       </w:pPr>
       <w:r>
         <w:rPr>
+          <w:noProof/>
           <w:lang w:eastAsia="es-ES"/>
         </w:rPr>
         <w:drawing>
-          <wp:inline distT="0" distB="0" distL="0" distR="0" wp14:anchorId="3016DD8D" wp14:editId="783E37FF">
+          <wp:inline distT="0" distB="0" distL="0" distR="0" wp14:anchorId="48BF1E9E" wp14:editId="67066225">
             <wp:extent cx="5400040" cy="1695450"/>
             <wp:effectExtent l="0" t="0" r="0" b="0"/>
             <wp:docPr id="51" name="Imagen 51"/>
@@ -4735,10 +4849,11 @@
       </w:pPr>
       <w:r>
         <w:rPr>
+          <w:noProof/>
           <w:lang w:eastAsia="es-ES"/>
         </w:rPr>
         <w:drawing>
-          <wp:inline distT="0" distB="0" distL="0" distR="0" wp14:anchorId="05F7204F" wp14:editId="749F351D">
+          <wp:inline distT="0" distB="0" distL="0" distR="0" wp14:anchorId="7AF021F8" wp14:editId="695422F3">
             <wp:extent cx="4267796" cy="1667108"/>
             <wp:effectExtent l="0" t="0" r="0" b="9525"/>
             <wp:docPr id="52" name="Imagen 52"/>
@@ -4902,7 +5017,27 @@
                 <w:szCs w:val="24"/>
                 <w:lang w:eastAsia="es-ES"/>
               </w:rPr>
-              <w:t xml:space="preserve">SELECT FACTURA.*, CLIENTE.NOMBRE, CLIENTE.TLF,        SUM(DETALLE.UNIDADES * DETALLE.PRECIO) AS IMPORTE FROM </w:t>
+              <w:t xml:space="preserve">SELECT </w:t>
+            </w:r>
+            <w:proofErr w:type="gramStart"/>
+            <w:r>
+              <w:rPr>
+                <w:rFonts w:ascii="Times New Roman" w:eastAsia="Times New Roman" w:hAnsi="Times New Roman" w:cs="Times New Roman"/>
+                <w:sz w:val="24"/>
+                <w:szCs w:val="24"/>
+                <w:lang w:eastAsia="es-ES"/>
+              </w:rPr>
+              <w:t>FACTURA.*</w:t>
+            </w:r>
+            <w:proofErr w:type="gramEnd"/>
+            <w:r>
+              <w:rPr>
+                <w:rFonts w:ascii="Times New Roman" w:eastAsia="Times New Roman" w:hAnsi="Times New Roman" w:cs="Times New Roman"/>
+                <w:sz w:val="24"/>
+                <w:szCs w:val="24"/>
+                <w:lang w:eastAsia="es-ES"/>
+              </w:rPr>
+              <w:t xml:space="preserve">, CLIENTE.NOMBRE, CLIENTE.TLF,        SUM(DETALLE.UNIDADES * DETALLE.PRECIO) AS IMPORTE FROM </w:t>
             </w:r>
             <w:r>
               <w:rPr>
@@ -4940,8 +5075,39 @@
                 <w:lang w:eastAsia="es-ES"/>
               </w:rPr>
               <w:lastRenderedPageBreak/>
-              <w:t>0 row(s) returned</w:t>
-            </w:r>
+              <w:t xml:space="preserve">0 </w:t>
+            </w:r>
+            <w:proofErr w:type="spellStart"/>
+            <w:r>
+              <w:rPr>
+                <w:rFonts w:ascii="Times New Roman" w:eastAsia="Times New Roman" w:hAnsi="Times New Roman" w:cs="Times New Roman"/>
+                <w:sz w:val="24"/>
+                <w:szCs w:val="24"/>
+                <w:lang w:eastAsia="es-ES"/>
+              </w:rPr>
+              <w:t>row</w:t>
+            </w:r>
+            <w:proofErr w:type="spellEnd"/>
+            <w:r>
+              <w:rPr>
+                <w:rFonts w:ascii="Times New Roman" w:eastAsia="Times New Roman" w:hAnsi="Times New Roman" w:cs="Times New Roman"/>
+                <w:sz w:val="24"/>
+                <w:szCs w:val="24"/>
+                <w:lang w:eastAsia="es-ES"/>
+              </w:rPr>
+              <w:t xml:space="preserve">(s) </w:t>
+            </w:r>
+            <w:proofErr w:type="spellStart"/>
+            <w:r>
+              <w:rPr>
+                <w:rFonts w:ascii="Times New Roman" w:eastAsia="Times New Roman" w:hAnsi="Times New Roman" w:cs="Times New Roman"/>
+                <w:sz w:val="24"/>
+                <w:szCs w:val="24"/>
+                <w:lang w:eastAsia="es-ES"/>
+              </w:rPr>
+              <w:t>returned</w:t>
+            </w:r>
+            <w:proofErr w:type="spellEnd"/>
           </w:p>
         </w:tc>
         <w:tc>
@@ -4967,8 +5133,9 @@
                 <w:szCs w:val="24"/>
                 <w:lang w:eastAsia="es-ES"/>
               </w:rPr>
-              <w:t xml:space="preserve">0.000 sec / </w:t>
-            </w:r>
+              <w:t xml:space="preserve">0.000 </w:t>
+            </w:r>
+            <w:proofErr w:type="spellStart"/>
             <w:r>
               <w:rPr>
                 <w:rFonts w:ascii="Times New Roman" w:eastAsia="Times New Roman" w:hAnsi="Times New Roman" w:cs="Times New Roman"/>
@@ -4976,9 +5143,39 @@
                 <w:szCs w:val="24"/>
                 <w:lang w:eastAsia="es-ES"/>
               </w:rPr>
+              <w:t>sec</w:t>
+            </w:r>
+            <w:proofErr w:type="spellEnd"/>
+            <w:r>
+              <w:rPr>
+                <w:rFonts w:ascii="Times New Roman" w:eastAsia="Times New Roman" w:hAnsi="Times New Roman" w:cs="Times New Roman"/>
+                <w:sz w:val="24"/>
+                <w:szCs w:val="24"/>
+                <w:lang w:eastAsia="es-ES"/>
+              </w:rPr>
+              <w:t xml:space="preserve"> / </w:t>
+            </w:r>
+            <w:r>
+              <w:rPr>
+                <w:rFonts w:ascii="Times New Roman" w:eastAsia="Times New Roman" w:hAnsi="Times New Roman" w:cs="Times New Roman"/>
+                <w:sz w:val="24"/>
+                <w:szCs w:val="24"/>
+                <w:lang w:eastAsia="es-ES"/>
+              </w:rPr>
               <w:lastRenderedPageBreak/>
-              <w:t>0.000 sec</w:t>
-            </w:r>
+              <w:t xml:space="preserve">0.000 </w:t>
+            </w:r>
+            <w:proofErr w:type="spellStart"/>
+            <w:r>
+              <w:rPr>
+                <w:rFonts w:ascii="Times New Roman" w:eastAsia="Times New Roman" w:hAnsi="Times New Roman" w:cs="Times New Roman"/>
+                <w:sz w:val="24"/>
+                <w:szCs w:val="24"/>
+                <w:lang w:eastAsia="es-ES"/>
+              </w:rPr>
+              <w:t>sec</w:t>
+            </w:r>
+            <w:proofErr w:type="spellEnd"/>
           </w:p>
         </w:tc>
       </w:tr>
@@ -4998,7 +5195,7 @@
           <w:lang w:eastAsia="es-ES"/>
         </w:rPr>
       </w:pPr>
-      <w:bookmarkStart w:id="15" w:name="_Toc182228707"/>
+      <w:bookmarkStart w:id="14" w:name="_Toc182228707"/>
       <w:r>
         <w:rPr>
           <w:rFonts w:ascii="Times New Roman" w:eastAsia="Times New Roman" w:hAnsi="Times New Roman" w:cs="Times New Roman"/>
@@ -5006,7 +5203,7 @@
         </w:rPr>
         <w:t>15. Realizar una copia de la consulta 11 y establecer el siguiente criterio: facturas de septiembre.</w:t>
       </w:r>
-      <w:bookmarkEnd w:id="15"/>
+      <w:bookmarkEnd w:id="14"/>
     </w:p>
     <w:p>
       <w:pPr>
@@ -5016,10 +5213,11 @@
       </w:pPr>
       <w:r>
         <w:rPr>
+          <w:noProof/>
           <w:lang w:eastAsia="es-ES"/>
         </w:rPr>
         <w:drawing>
-          <wp:inline distT="0" distB="0" distL="0" distR="0" wp14:anchorId="1AC57F24" wp14:editId="25AB473F">
+          <wp:inline distT="0" distB="0" distL="0" distR="0" wp14:anchorId="5BCDA7DB" wp14:editId="7BAD65C1">
             <wp:extent cx="4458322" cy="1543265"/>
             <wp:effectExtent l="0" t="0" r="0" b="0"/>
             <wp:docPr id="53" name="Imagen 53"/>
@@ -5063,10 +5261,11 @@
       </w:pPr>
       <w:r>
         <w:rPr>
+          <w:noProof/>
           <w:lang w:eastAsia="es-ES"/>
         </w:rPr>
         <w:drawing>
-          <wp:inline distT="0" distB="0" distL="0" distR="0" wp14:anchorId="36D8F415" wp14:editId="3C18AC4F">
+          <wp:inline distT="0" distB="0" distL="0" distR="0" wp14:anchorId="46259E37" wp14:editId="2C337C9F">
             <wp:extent cx="5400040" cy="994410"/>
             <wp:effectExtent l="0" t="0" r="0" b="0"/>
             <wp:docPr id="54" name="Imagen 54"/>
@@ -5110,7 +5309,7 @@
           <w:lang w:eastAsia="es-ES"/>
         </w:rPr>
       </w:pPr>
-      <w:bookmarkStart w:id="16" w:name="_Toc182228708"/>
+      <w:bookmarkStart w:id="15" w:name="_Toc182228708"/>
       <w:r>
         <w:rPr>
           <w:rFonts w:ascii="Times New Roman" w:eastAsia="Times New Roman" w:hAnsi="Times New Roman" w:cs="Times New Roman"/>
@@ -5118,7 +5317,7 @@
         </w:rPr>
         <w:t>16. Realizar una copia de la consulta 11 y establecer el siguiente criterio: facturas con importe entre 10 y 20 euros.</w:t>
       </w:r>
-      <w:bookmarkEnd w:id="16"/>
+      <w:bookmarkEnd w:id="15"/>
     </w:p>
     <w:p>
       <w:pPr>
@@ -5128,10 +5327,11 @@
       </w:pPr>
       <w:r>
         <w:rPr>
+          <w:noProof/>
           <w:lang w:eastAsia="es-ES"/>
         </w:rPr>
         <w:drawing>
-          <wp:inline distT="0" distB="0" distL="0" distR="0" wp14:anchorId="19973502" wp14:editId="58D94D31">
+          <wp:inline distT="0" distB="0" distL="0" distR="0" wp14:anchorId="4E40B508" wp14:editId="236DC282">
             <wp:extent cx="5400040" cy="1383665"/>
             <wp:effectExtent l="0" t="0" r="0" b="6985"/>
             <wp:docPr id="55" name="Imagen 55"/>
@@ -5168,10 +5368,11 @@
       </w:r>
       <w:r>
         <w:rPr>
+          <w:noProof/>
           <w:lang w:eastAsia="es-ES"/>
         </w:rPr>
         <w:drawing>
-          <wp:inline distT="0" distB="0" distL="0" distR="0" wp14:anchorId="237324DF" wp14:editId="135A5136">
+          <wp:inline distT="0" distB="0" distL="0" distR="0" wp14:anchorId="44CBBD75" wp14:editId="57300F3D">
             <wp:extent cx="5400040" cy="543560"/>
             <wp:effectExtent l="0" t="0" r="0" b="8890"/>
             <wp:docPr id="56" name="Imagen 56"/>
@@ -5215,7 +5416,7 @@
           <w:lang w:eastAsia="es-ES"/>
         </w:rPr>
       </w:pPr>
-      <w:bookmarkStart w:id="17" w:name="_Toc182228709"/>
+      <w:bookmarkStart w:id="16" w:name="_Toc182228709"/>
       <w:r>
         <w:rPr>
           <w:rFonts w:ascii="Times New Roman" w:eastAsia="Times New Roman" w:hAnsi="Times New Roman" w:cs="Times New Roman"/>
@@ -5224,7 +5425,7 @@
         <w:lastRenderedPageBreak/>
         <w:t>17. Obtén el importe total de todas las facturas pagadas. Debe salir una sola cifra con la suma de los importes de todas las facturas.</w:t>
       </w:r>
-      <w:bookmarkEnd w:id="17"/>
+      <w:bookmarkEnd w:id="16"/>
     </w:p>
     <w:p>
       <w:pPr>
@@ -5234,10 +5435,11 @@
       </w:pPr>
       <w:r>
         <w:rPr>
+          <w:noProof/>
           <w:lang w:eastAsia="es-ES"/>
         </w:rPr>
         <w:drawing>
-          <wp:inline distT="0" distB="0" distL="0" distR="0" wp14:anchorId="0AEA4210" wp14:editId="57F51130">
+          <wp:inline distT="0" distB="0" distL="0" distR="0" wp14:anchorId="69C579EA" wp14:editId="57E2EF48">
             <wp:extent cx="5306165" cy="990738"/>
             <wp:effectExtent l="0" t="0" r="8890" b="0"/>
             <wp:docPr id="57" name="Imagen 57"/>
@@ -5281,10 +5483,11 @@
       </w:pPr>
       <w:r>
         <w:rPr>
+          <w:noProof/>
           <w:lang w:eastAsia="es-ES"/>
         </w:rPr>
         <w:drawing>
-          <wp:inline distT="0" distB="0" distL="0" distR="0" wp14:anchorId="6FA1532C" wp14:editId="1B00BF0A">
+          <wp:inline distT="0" distB="0" distL="0" distR="0" wp14:anchorId="38027EDD" wp14:editId="52C9B8BB">
             <wp:extent cx="2267266" cy="381053"/>
             <wp:effectExtent l="0" t="0" r="0" b="0"/>
             <wp:docPr id="58" name="Imagen 58"/>
@@ -5328,7 +5531,7 @@
           <w:lang w:eastAsia="es-ES"/>
         </w:rPr>
       </w:pPr>
-      <w:bookmarkStart w:id="18" w:name="_Toc182228710"/>
+      <w:bookmarkStart w:id="17" w:name="_Toc182228710"/>
       <w:r>
         <w:rPr>
           <w:rFonts w:ascii="Times New Roman" w:eastAsia="Times New Roman" w:hAnsi="Times New Roman" w:cs="Times New Roman"/>
@@ -5336,7 +5539,7 @@
         </w:rPr>
         <w:t>18. Obtén el importe total de todas las facturas de ROSA PEREZ DELGADO.</w:t>
       </w:r>
-      <w:bookmarkEnd w:id="18"/>
+      <w:bookmarkEnd w:id="17"/>
     </w:p>
     <w:p>
       <w:pPr>
@@ -5346,10 +5549,11 @@
       </w:pPr>
       <w:r>
         <w:rPr>
+          <w:noProof/>
           <w:lang w:eastAsia="es-ES"/>
         </w:rPr>
         <w:drawing>
-          <wp:inline distT="0" distB="0" distL="0" distR="0" wp14:anchorId="06ADA672" wp14:editId="4ED725A6">
+          <wp:inline distT="0" distB="0" distL="0" distR="0" wp14:anchorId="1FC0AC9C" wp14:editId="3DAAABDF">
             <wp:extent cx="5372850" cy="1105054"/>
             <wp:effectExtent l="0" t="0" r="0" b="0"/>
             <wp:docPr id="59" name="Imagen 59"/>
@@ -5393,10 +5597,11 @@
       </w:pPr>
       <w:r>
         <w:rPr>
+          <w:noProof/>
           <w:lang w:eastAsia="es-ES"/>
         </w:rPr>
         <w:drawing>
-          <wp:inline distT="0" distB="0" distL="0" distR="0" wp14:anchorId="2ECC4106" wp14:editId="6CE75659">
+          <wp:inline distT="0" distB="0" distL="0" distR="0" wp14:anchorId="579063A0" wp14:editId="594AD441">
             <wp:extent cx="2410161" cy="362001"/>
             <wp:effectExtent l="0" t="0" r="0" b="0"/>
             <wp:docPr id="60" name="Imagen 60"/>
@@ -5440,7 +5645,7 @@
           <w:lang w:eastAsia="es-ES"/>
         </w:rPr>
       </w:pPr>
-      <w:bookmarkStart w:id="19" w:name="_Toc182228711"/>
+      <w:bookmarkStart w:id="18" w:name="_Toc182228711"/>
       <w:r>
         <w:rPr>
           <w:rFonts w:ascii="Times New Roman" w:eastAsia="Times New Roman" w:hAnsi="Times New Roman" w:cs="Times New Roman"/>
@@ -5448,7 +5653,7 @@
         </w:rPr>
         <w:t>19. Obtén una relación de artículos junto a la suma de las unidades totales vendidas y el importe recaudado de dichas ventas.</w:t>
       </w:r>
-      <w:bookmarkEnd w:id="19"/>
+      <w:bookmarkEnd w:id="18"/>
     </w:p>
     <w:p>
       <w:pPr>
@@ -5458,10 +5663,11 @@
       </w:pPr>
       <w:r>
         <w:rPr>
+          <w:noProof/>
           <w:lang w:eastAsia="es-ES"/>
         </w:rPr>
         <w:drawing>
-          <wp:inline distT="0" distB="0" distL="0" distR="0" wp14:anchorId="01E88601" wp14:editId="5069769B">
+          <wp:inline distT="0" distB="0" distL="0" distR="0" wp14:anchorId="26BDA75E" wp14:editId="54CA8E40">
             <wp:extent cx="4401164" cy="1286054"/>
             <wp:effectExtent l="0" t="0" r="0" b="9525"/>
             <wp:docPr id="61" name="Imagen 61"/>
@@ -5505,10 +5711,11 @@
       </w:pPr>
       <w:r>
         <w:rPr>
+          <w:noProof/>
           <w:lang w:eastAsia="es-ES"/>
         </w:rPr>
         <w:drawing>
-          <wp:inline distT="0" distB="0" distL="0" distR="0" wp14:anchorId="78F7F285" wp14:editId="5B1FE3D5">
+          <wp:inline distT="0" distB="0" distL="0" distR="0" wp14:anchorId="79C00390" wp14:editId="5655B51B">
             <wp:extent cx="4648849" cy="1486107"/>
             <wp:effectExtent l="0" t="0" r="0" b="0"/>
             <wp:docPr id="62" name="Imagen 62"/>
@@ -5561,7 +5768,7 @@
           <w:lang w:eastAsia="es-ES"/>
         </w:rPr>
       </w:pPr>
-      <w:bookmarkStart w:id="20" w:name="_Toc182228712"/>
+      <w:bookmarkStart w:id="19" w:name="_Toc182228712"/>
       <w:r>
         <w:rPr>
           <w:rStyle w:val="Ttulo1Car"/>
@@ -5592,7 +5799,7 @@
         </w:rPr>
         <w:t>).</w:t>
       </w:r>
-      <w:bookmarkEnd w:id="20"/>
+      <w:bookmarkEnd w:id="19"/>
     </w:p>
     <w:p>
       <w:pPr>
@@ -5602,10 +5809,11 @@
       </w:pPr>
       <w:r>
         <w:rPr>
+          <w:noProof/>
           <w:lang w:eastAsia="es-ES"/>
         </w:rPr>
         <w:drawing>
-          <wp:inline distT="0" distB="0" distL="0" distR="0" wp14:anchorId="7174449B" wp14:editId="1478F389">
+          <wp:inline distT="0" distB="0" distL="0" distR="0" wp14:anchorId="3111A826" wp14:editId="0D6C7D65">
             <wp:extent cx="5400040" cy="998855"/>
             <wp:effectExtent l="0" t="0" r="0" b="0"/>
             <wp:docPr id="63" name="Imagen 63"/>
@@ -5649,10 +5857,11 @@
       </w:pPr>
       <w:r>
         <w:rPr>
+          <w:noProof/>
           <w:lang w:eastAsia="es-ES"/>
         </w:rPr>
         <w:drawing>
-          <wp:inline distT="0" distB="0" distL="0" distR="0" wp14:anchorId="7F2380BE" wp14:editId="100EFF26">
+          <wp:inline distT="0" distB="0" distL="0" distR="0" wp14:anchorId="16133907" wp14:editId="7A7F70E5">
             <wp:extent cx="3705742" cy="666843"/>
             <wp:effectExtent l="0" t="0" r="9525" b="0"/>
             <wp:docPr id="64" name="Imagen 64"/>
@@ -5696,7 +5905,7 @@
           <w:lang w:eastAsia="es-ES"/>
         </w:rPr>
       </w:pPr>
-      <w:bookmarkStart w:id="21" w:name="_Toc182228713"/>
+      <w:bookmarkStart w:id="20" w:name="_Toc182228713"/>
       <w:r>
         <w:rPr>
           <w:rFonts w:ascii="Times New Roman" w:eastAsia="Times New Roman" w:hAnsi="Times New Roman" w:cs="Times New Roman"/>
@@ -5704,7 +5913,7 @@
         </w:rPr>
         <w:t>21. Basándonos en el ejercicio 6, obtén el importe total a invertir en la reposición de artículos.</w:t>
       </w:r>
-      <w:bookmarkEnd w:id="21"/>
+      <w:bookmarkEnd w:id="20"/>
     </w:p>
     <w:p>
       <w:pPr>
@@ -5714,10 +5923,11 @@
       </w:pPr>
       <w:r>
         <w:rPr>
+          <w:noProof/>
           <w:lang w:eastAsia="es-ES"/>
         </w:rPr>
         <w:drawing>
-          <wp:inline distT="0" distB="0" distL="0" distR="0" wp14:anchorId="2A5F0DAD" wp14:editId="1B9C7A85">
+          <wp:inline distT="0" distB="0" distL="0" distR="0" wp14:anchorId="061AF99B" wp14:editId="53E65EE3">
             <wp:extent cx="4220164" cy="809738"/>
             <wp:effectExtent l="0" t="0" r="9525" b="9525"/>
             <wp:docPr id="65" name="Imagen 65"/>
@@ -5761,10 +5971,11 @@
       </w:pPr>
       <w:r>
         <w:rPr>
+          <w:noProof/>
           <w:lang w:eastAsia="es-ES"/>
         </w:rPr>
         <w:drawing>
-          <wp:inline distT="0" distB="0" distL="0" distR="0" wp14:anchorId="5D14FD88" wp14:editId="094F339C">
+          <wp:inline distT="0" distB="0" distL="0" distR="0" wp14:anchorId="47D3116B" wp14:editId="074FFF61">
             <wp:extent cx="1390844" cy="409632"/>
             <wp:effectExtent l="0" t="0" r="0" b="9525"/>
             <wp:docPr id="66" name="Imagen 66"/>
@@ -5808,7 +6019,7 @@
           <w:lang w:eastAsia="es-ES"/>
         </w:rPr>
       </w:pPr>
-      <w:bookmarkStart w:id="22" w:name="_Toc182228714"/>
+      <w:bookmarkStart w:id="21" w:name="_Toc182228714"/>
       <w:r>
         <w:rPr>
           <w:rFonts w:ascii="Times New Roman" w:eastAsia="Times New Roman" w:hAnsi="Times New Roman" w:cs="Times New Roman"/>
@@ -5823,7 +6034,7 @@
         </w:rPr>
         <w:t>.</w:t>
       </w:r>
-      <w:bookmarkEnd w:id="22"/>
+      <w:bookmarkEnd w:id="21"/>
     </w:p>
     <w:p>
       <w:pPr>
@@ -5833,10 +6044,11 @@
       </w:pPr>
       <w:r>
         <w:rPr>
+          <w:noProof/>
           <w:lang w:eastAsia="es-ES"/>
         </w:rPr>
         <w:drawing>
-          <wp:inline distT="0" distB="0" distL="0" distR="0" wp14:anchorId="3E7B9C0C" wp14:editId="271E50ED">
+          <wp:inline distT="0" distB="0" distL="0" distR="0" wp14:anchorId="2304E6FC" wp14:editId="0E1E149C">
             <wp:extent cx="3410426" cy="819264"/>
             <wp:effectExtent l="0" t="0" r="0" b="0"/>
             <wp:docPr id="67" name="Imagen 67"/>
@@ -6027,7 +6239,138 @@
                 <w:szCs w:val="24"/>
                 <w:lang w:eastAsia="es-ES"/>
               </w:rPr>
-              <w:t>1 row(s) affected Rows matched: 1  Changed: 1  Warnings: 0</w:t>
+              <w:t xml:space="preserve">1 </w:t>
+            </w:r>
+            <w:proofErr w:type="spellStart"/>
+            <w:r>
+              <w:rPr>
+                <w:rFonts w:ascii="Times New Roman" w:eastAsia="Times New Roman" w:hAnsi="Times New Roman" w:cs="Times New Roman"/>
+                <w:sz w:val="24"/>
+                <w:szCs w:val="24"/>
+                <w:lang w:eastAsia="es-ES"/>
+              </w:rPr>
+              <w:t>row</w:t>
+            </w:r>
+            <w:proofErr w:type="spellEnd"/>
+            <w:r>
+              <w:rPr>
+                <w:rFonts w:ascii="Times New Roman" w:eastAsia="Times New Roman" w:hAnsi="Times New Roman" w:cs="Times New Roman"/>
+                <w:sz w:val="24"/>
+                <w:szCs w:val="24"/>
+                <w:lang w:eastAsia="es-ES"/>
+              </w:rPr>
+              <w:t xml:space="preserve">(s) </w:t>
+            </w:r>
+            <w:proofErr w:type="spellStart"/>
+            <w:r>
+              <w:rPr>
+                <w:rFonts w:ascii="Times New Roman" w:eastAsia="Times New Roman" w:hAnsi="Times New Roman" w:cs="Times New Roman"/>
+                <w:sz w:val="24"/>
+                <w:szCs w:val="24"/>
+                <w:lang w:eastAsia="es-ES"/>
+              </w:rPr>
+              <w:t>affected</w:t>
+            </w:r>
+            <w:proofErr w:type="spellEnd"/>
+            <w:r>
+              <w:rPr>
+                <w:rFonts w:ascii="Times New Roman" w:eastAsia="Times New Roman" w:hAnsi="Times New Roman" w:cs="Times New Roman"/>
+                <w:sz w:val="24"/>
+                <w:szCs w:val="24"/>
+                <w:lang w:eastAsia="es-ES"/>
+              </w:rPr>
+              <w:t xml:space="preserve"> </w:t>
+            </w:r>
+            <w:proofErr w:type="spellStart"/>
+            <w:r>
+              <w:rPr>
+                <w:rFonts w:ascii="Times New Roman" w:eastAsia="Times New Roman" w:hAnsi="Times New Roman" w:cs="Times New Roman"/>
+                <w:sz w:val="24"/>
+                <w:szCs w:val="24"/>
+                <w:lang w:eastAsia="es-ES"/>
+              </w:rPr>
+              <w:t>Rows</w:t>
+            </w:r>
+            <w:proofErr w:type="spellEnd"/>
+            <w:r>
+              <w:rPr>
+                <w:rFonts w:ascii="Times New Roman" w:eastAsia="Times New Roman" w:hAnsi="Times New Roman" w:cs="Times New Roman"/>
+                <w:sz w:val="24"/>
+                <w:szCs w:val="24"/>
+                <w:lang w:eastAsia="es-ES"/>
+              </w:rPr>
+              <w:t xml:space="preserve"> </w:t>
+            </w:r>
+            <w:proofErr w:type="spellStart"/>
+            <w:r>
+              <w:rPr>
+                <w:rFonts w:ascii="Times New Roman" w:eastAsia="Times New Roman" w:hAnsi="Times New Roman" w:cs="Times New Roman"/>
+                <w:sz w:val="24"/>
+                <w:szCs w:val="24"/>
+                <w:lang w:eastAsia="es-ES"/>
+              </w:rPr>
+              <w:t>matched</w:t>
+            </w:r>
+            <w:proofErr w:type="spellEnd"/>
+            <w:r>
+              <w:rPr>
+                <w:rFonts w:ascii="Times New Roman" w:eastAsia="Times New Roman" w:hAnsi="Times New Roman" w:cs="Times New Roman"/>
+                <w:sz w:val="24"/>
+                <w:szCs w:val="24"/>
+                <w:lang w:eastAsia="es-ES"/>
+              </w:rPr>
+              <w:t xml:space="preserve">: </w:t>
+            </w:r>
+            <w:proofErr w:type="gramStart"/>
+            <w:r>
+              <w:rPr>
+                <w:rFonts w:ascii="Times New Roman" w:eastAsia="Times New Roman" w:hAnsi="Times New Roman" w:cs="Times New Roman"/>
+                <w:sz w:val="24"/>
+                <w:szCs w:val="24"/>
+                <w:lang w:eastAsia="es-ES"/>
+              </w:rPr>
+              <w:t>1  </w:t>
+            </w:r>
+            <w:proofErr w:type="spellStart"/>
+            <w:r>
+              <w:rPr>
+                <w:rFonts w:ascii="Times New Roman" w:eastAsia="Times New Roman" w:hAnsi="Times New Roman" w:cs="Times New Roman"/>
+                <w:sz w:val="24"/>
+                <w:szCs w:val="24"/>
+                <w:lang w:eastAsia="es-ES"/>
+              </w:rPr>
+              <w:t>Changed</w:t>
+            </w:r>
+            <w:proofErr w:type="spellEnd"/>
+            <w:proofErr w:type="gramEnd"/>
+            <w:r>
+              <w:rPr>
+                <w:rFonts w:ascii="Times New Roman" w:eastAsia="Times New Roman" w:hAnsi="Times New Roman" w:cs="Times New Roman"/>
+                <w:sz w:val="24"/>
+                <w:szCs w:val="24"/>
+                <w:lang w:eastAsia="es-ES"/>
+              </w:rPr>
+              <w:t>: 1  </w:t>
+            </w:r>
+            <w:proofErr w:type="spellStart"/>
+            <w:r>
+              <w:rPr>
+                <w:rFonts w:ascii="Times New Roman" w:eastAsia="Times New Roman" w:hAnsi="Times New Roman" w:cs="Times New Roman"/>
+                <w:sz w:val="24"/>
+                <w:szCs w:val="24"/>
+                <w:lang w:eastAsia="es-ES"/>
+              </w:rPr>
+              <w:t>Warnings</w:t>
+            </w:r>
+            <w:proofErr w:type="spellEnd"/>
+            <w:r>
+              <w:rPr>
+                <w:rFonts w:ascii="Times New Roman" w:eastAsia="Times New Roman" w:hAnsi="Times New Roman" w:cs="Times New Roman"/>
+                <w:sz w:val="24"/>
+                <w:szCs w:val="24"/>
+                <w:lang w:eastAsia="es-ES"/>
+              </w:rPr>
+              <w:t>: 0</w:t>
             </w:r>
           </w:p>
         </w:tc>
@@ -6054,8 +6397,19 @@
                 <w:szCs w:val="24"/>
                 <w:lang w:eastAsia="es-ES"/>
               </w:rPr>
-              <w:t>0.016 sec</w:t>
-            </w:r>
+              <w:t xml:space="preserve">0.016 </w:t>
+            </w:r>
+            <w:proofErr w:type="spellStart"/>
+            <w:r>
+              <w:rPr>
+                <w:rFonts w:ascii="Times New Roman" w:eastAsia="Times New Roman" w:hAnsi="Times New Roman" w:cs="Times New Roman"/>
+                <w:sz w:val="24"/>
+                <w:szCs w:val="24"/>
+                <w:lang w:eastAsia="es-ES"/>
+              </w:rPr>
+              <w:t>sec</w:t>
+            </w:r>
+            <w:proofErr w:type="spellEnd"/>
           </w:p>
         </w:tc>
       </w:tr>
@@ -6068,10 +6422,11 @@
       </w:pPr>
       <w:r>
         <w:rPr>
+          <w:noProof/>
           <w:lang w:eastAsia="es-ES"/>
         </w:rPr>
         <w:drawing>
-          <wp:inline distT="0" distB="0" distL="0" distR="0" wp14:anchorId="51136266" wp14:editId="6FB2B5C6">
+          <wp:inline distT="0" distB="0" distL="0" distR="0" wp14:anchorId="33096DF4" wp14:editId="0BCBF5D9">
             <wp:extent cx="3924848" cy="1762371"/>
             <wp:effectExtent l="0" t="0" r="0" b="9525"/>
             <wp:docPr id="68" name="Imagen 68"/>
@@ -6115,7 +6470,7 @@
           <w:lang w:eastAsia="es-ES"/>
         </w:rPr>
       </w:pPr>
-      <w:bookmarkStart w:id="23" w:name="_Toc182228715"/>
+      <w:bookmarkStart w:id="22" w:name="_Toc182228715"/>
       <w:r>
         <w:rPr>
           <w:rFonts w:ascii="Times New Roman" w:eastAsia="Times New Roman" w:hAnsi="Times New Roman" w:cs="Times New Roman"/>
@@ -6124,7 +6479,7 @@
         <w:lastRenderedPageBreak/>
         <w:t>23. Añade la factura 5010 con fecha de hoy.</w:t>
       </w:r>
-      <w:bookmarkEnd w:id="23"/>
+      <w:bookmarkEnd w:id="22"/>
     </w:p>
     <w:p>
       <w:pPr>
@@ -6134,10 +6489,11 @@
       </w:pPr>
       <w:r>
         <w:rPr>
+          <w:noProof/>
           <w:lang w:eastAsia="es-ES"/>
         </w:rPr>
         <w:drawing>
-          <wp:inline distT="0" distB="0" distL="0" distR="0" wp14:anchorId="35F45B26" wp14:editId="7A59A222">
+          <wp:inline distT="0" distB="0" distL="0" distR="0" wp14:anchorId="2AA32EE5" wp14:editId="514ACF59">
             <wp:extent cx="3372321" cy="619211"/>
             <wp:effectExtent l="0" t="0" r="0" b="9525"/>
             <wp:docPr id="69" name="Imagen 69"/>
@@ -6181,10 +6537,11 @@
       </w:pPr>
       <w:r>
         <w:rPr>
+          <w:noProof/>
           <w:lang w:eastAsia="es-ES"/>
         </w:rPr>
         <w:drawing>
-          <wp:inline distT="0" distB="0" distL="0" distR="0" wp14:anchorId="5BADF0AE" wp14:editId="3AF726A4">
+          <wp:inline distT="0" distB="0" distL="0" distR="0" wp14:anchorId="3E016019" wp14:editId="55D085F5">
             <wp:extent cx="2791215" cy="1343212"/>
             <wp:effectExtent l="0" t="0" r="9525" b="0"/>
             <wp:docPr id="70" name="Imagen 70"/>
@@ -6228,7 +6585,7 @@
           <w:lang w:eastAsia="es-ES"/>
         </w:rPr>
       </w:pPr>
-      <w:bookmarkStart w:id="24" w:name="_Toc182228716"/>
+      <w:bookmarkStart w:id="23" w:name="_Toc182228716"/>
       <w:r>
         <w:rPr>
           <w:rFonts w:ascii="Times New Roman" w:eastAsia="Times New Roman" w:hAnsi="Times New Roman" w:cs="Times New Roman"/>
@@ -6236,7 +6593,7 @@
         </w:rPr>
         <w:t>24. Borra la factura 5010.</w:t>
       </w:r>
-      <w:bookmarkEnd w:id="24"/>
+      <w:bookmarkEnd w:id="23"/>
     </w:p>
     <w:p>
       <w:pPr>
@@ -6246,10 +6603,11 @@
       </w:pPr>
       <w:r>
         <w:rPr>
+          <w:noProof/>
           <w:lang w:eastAsia="es-ES"/>
         </w:rPr>
         <w:drawing>
-          <wp:inline distT="0" distB="0" distL="0" distR="0" wp14:anchorId="36923CD7" wp14:editId="2334E716">
+          <wp:inline distT="0" distB="0" distL="0" distR="0" wp14:anchorId="3BAFF0E7" wp14:editId="67B9B325">
             <wp:extent cx="3019846" cy="447737"/>
             <wp:effectExtent l="0" t="0" r="9525" b="9525"/>
             <wp:docPr id="71" name="Imagen 71"/>
@@ -6293,10 +6651,11 @@
       </w:pPr>
       <w:r>
         <w:rPr>
+          <w:noProof/>
           <w:lang w:eastAsia="es-ES"/>
         </w:rPr>
         <w:drawing>
-          <wp:inline distT="0" distB="0" distL="0" distR="0" wp14:anchorId="3F920ECF" wp14:editId="614EF08A">
+          <wp:inline distT="0" distB="0" distL="0" distR="0" wp14:anchorId="5A1A7B7D" wp14:editId="45005D93">
             <wp:extent cx="2715004" cy="1333686"/>
             <wp:effectExtent l="0" t="0" r="9525" b="0"/>
             <wp:docPr id="72" name="Imagen 72"/>
@@ -6333,7 +6692,7 @@
       </w:r>
     </w:p>
     <w:p>
-      <w:bookmarkStart w:id="25" w:name="_Toc182228717"/>
+      <w:bookmarkStart w:id="24" w:name="_Toc182228717"/>
       <w:r>
         <w:rPr>
           <w:rStyle w:val="Ttulo1Car"/>
@@ -6341,13 +6700,16 @@
         </w:rPr>
         <w:t>25. Obtén la relación de productos junto al número de unidades vendidas de cada uno.</w:t>
       </w:r>
-      <w:bookmarkEnd w:id="25"/>
+      <w:bookmarkEnd w:id="24"/>
       <w:r>
         <w:br/>
       </w:r>
       <w:r>
+        <w:rPr>
+          <w:noProof/>
+        </w:rPr>
         <w:drawing>
-          <wp:inline distT="0" distB="0" distL="0" distR="0" wp14:anchorId="2C6EDA11" wp14:editId="33B08249">
+          <wp:inline distT="0" distB="0" distL="0" distR="0" wp14:anchorId="3A12B136" wp14:editId="7A25322A">
             <wp:extent cx="5400040" cy="887730"/>
             <wp:effectExtent l="0" t="0" r="0" b="7620"/>
             <wp:docPr id="73" name="Imagen 73"/>
@@ -6385,8 +6747,11 @@
     </w:p>
     <w:p>
       <w:r>
+        <w:rPr>
+          <w:noProof/>
+        </w:rPr>
         <w:drawing>
-          <wp:inline distT="0" distB="0" distL="0" distR="0" wp14:anchorId="158308A2" wp14:editId="5EEEE7B8">
+          <wp:inline distT="0" distB="0" distL="0" distR="0" wp14:anchorId="00027564" wp14:editId="795E21D1">
             <wp:extent cx="3334215" cy="1514686"/>
             <wp:effectExtent l="0" t="0" r="0" b="9525"/>
             <wp:docPr id="74" name="Imagen 74"/>
@@ -6460,7 +6825,7 @@
           <w:lang w:eastAsia="es-ES"/>
         </w:rPr>
       </w:pPr>
-      <w:bookmarkStart w:id="26" w:name="_Toc182228718"/>
+      <w:bookmarkStart w:id="25" w:name="_Toc182228718"/>
       <w:r>
         <w:rPr>
           <w:rFonts w:ascii="Times New Roman" w:eastAsia="Times New Roman" w:hAnsi="Times New Roman" w:cs="Times New Roman"/>
@@ -6472,7 +6837,7 @@
         <w:lastRenderedPageBreak/>
         <w:t>Enlace a GitHub</w:t>
       </w:r>
-      <w:bookmarkEnd w:id="26"/>
+      <w:bookmarkEnd w:id="25"/>
     </w:p>
     <w:p>
       <w:pPr>
@@ -6794,7 +7159,7 @@
           <w:szCs w:val="36"/>
         </w:rPr>
       </w:pPr>
-      <w:bookmarkStart w:id="27" w:name="_Toc182228719"/>
+      <w:bookmarkStart w:id="26" w:name="_Toc182228719"/>
       <w:r>
         <w:rPr>
           <w:rFonts w:ascii="Times New Roman" w:hAnsi="Times New Roman" w:cs="Times New Roman"/>
@@ -6807,7 +7172,7 @@
         <w:lastRenderedPageBreak/>
         <w:t>Bibliografía</w:t>
       </w:r>
-      <w:bookmarkEnd w:id="27"/>
+      <w:bookmarkEnd w:id="26"/>
     </w:p>
     <w:p/>
     <w:p>
@@ -6818,13 +7183,23 @@
           <w:szCs w:val="28"/>
         </w:rPr>
       </w:pPr>
+      <w:proofErr w:type="spellStart"/>
       <w:r>
         <w:rPr>
           <w:rFonts w:ascii="Times New Roman" w:hAnsi="Times New Roman" w:cs="Times New Roman"/>
           <w:sz w:val="28"/>
           <w:szCs w:val="28"/>
         </w:rPr>
-        <w:t xml:space="preserve">ChatGPT. (s/f). Chatgpt.com. Recuperado el 11 de noviembre de 2024, de </w:t>
+        <w:t>ChatGPT</w:t>
+      </w:r>
+      <w:proofErr w:type="spellEnd"/>
+      <w:r>
+        <w:rPr>
+          <w:rFonts w:ascii="Times New Roman" w:hAnsi="Times New Roman" w:cs="Times New Roman"/>
+          <w:sz w:val="28"/>
+          <w:szCs w:val="28"/>
+        </w:rPr>
+        <w:t xml:space="preserve">. (s/f). Chatgpt.com. Recuperado el 11 de noviembre de 2024, de </w:t>
       </w:r>
       <w:hyperlink r:id="rId60" w:history="1">
         <w:r>
@@ -6855,13 +7230,41 @@
           <w:szCs w:val="28"/>
         </w:rPr>
       </w:pPr>
+      <w:proofErr w:type="spellStart"/>
       <w:r>
         <w:rPr>
           <w:rFonts w:ascii="Times New Roman" w:hAnsi="Times New Roman" w:cs="Times New Roman"/>
           <w:sz w:val="28"/>
           <w:szCs w:val="28"/>
         </w:rPr>
-        <w:t xml:space="preserve">Marquez, C. R. (2015, julio 28). [Manual] Sentencias básicas en MySQL. Brandominus. </w:t>
+        <w:t>Marquez</w:t>
+      </w:r>
+      <w:proofErr w:type="spellEnd"/>
+      <w:r>
+        <w:rPr>
+          <w:rFonts w:ascii="Times New Roman" w:hAnsi="Times New Roman" w:cs="Times New Roman"/>
+          <w:sz w:val="28"/>
+          <w:szCs w:val="28"/>
+        </w:rPr>
+        <w:t xml:space="preserve">, C. R. (2015, julio 28). [Manual] Sentencias básicas en MySQL. </w:t>
+      </w:r>
+      <w:proofErr w:type="spellStart"/>
+      <w:r>
+        <w:rPr>
+          <w:rFonts w:ascii="Times New Roman" w:hAnsi="Times New Roman" w:cs="Times New Roman"/>
+          <w:sz w:val="28"/>
+          <w:szCs w:val="28"/>
+        </w:rPr>
+        <w:t>Brandominus</w:t>
+      </w:r>
+      <w:proofErr w:type="spellEnd"/>
+      <w:r>
+        <w:rPr>
+          <w:rFonts w:ascii="Times New Roman" w:hAnsi="Times New Roman" w:cs="Times New Roman"/>
+          <w:sz w:val="28"/>
+          <w:szCs w:val="28"/>
+        </w:rPr>
+        <w:t xml:space="preserve">. </w:t>
       </w:r>
       <w:hyperlink r:id="rId61" w:history="1">
         <w:r>
@@ -6898,7 +7301,25 @@
           <w:sz w:val="28"/>
           <w:szCs w:val="28"/>
         </w:rPr>
-        <w:t xml:space="preserve">W3Schools online web tutorials. (s/f). W3schools.com. Recuperado el 11 de noviembre de 2024, de </w:t>
+        <w:t xml:space="preserve">W3Schools online web </w:t>
+      </w:r>
+      <w:proofErr w:type="spellStart"/>
+      <w:r>
+        <w:rPr>
+          <w:rFonts w:ascii="Times New Roman" w:hAnsi="Times New Roman" w:cs="Times New Roman"/>
+          <w:sz w:val="28"/>
+          <w:szCs w:val="28"/>
+        </w:rPr>
+        <w:t>tutorials</w:t>
+      </w:r>
+      <w:proofErr w:type="spellEnd"/>
+      <w:r>
+        <w:rPr>
+          <w:rFonts w:ascii="Times New Roman" w:hAnsi="Times New Roman" w:cs="Times New Roman"/>
+          <w:sz w:val="28"/>
+          <w:szCs w:val="28"/>
+        </w:rPr>
+        <w:t xml:space="preserve">. (s/f). W3schools.com. Recuperado el 11 de noviembre de 2024, de </w:t>
       </w:r>
       <w:hyperlink r:id="rId62" w:history="1">
         <w:r>
@@ -6964,7 +7385,7 @@
 </file>
 
 <file path=word/endnotes.xml><?xml version="1.0" encoding="utf-8"?>
-<w:endnotes xmlns:wpc="http://schemas.microsoft.com/office/word/2010/wordprocessingCanvas" xmlns:cx="http://schemas.microsoft.com/office/drawing/2014/chartex" xmlns:mc="http://schemas.openxmlformats.org/markup-compatibility/2006" xmlns:o="urn:schemas-microsoft-com:office:office" xmlns:r="http://schemas.openxmlformats.org/officeDocument/2006/relationships" xmlns:m="http://schemas.openxmlformats.org/officeDocument/2006/math" xmlns:v="urn:schemas-microsoft-com:vml" xmlns:wp14="http://schemas.microsoft.com/office/word/2010/wordprocessingDrawing" xmlns:wp="http://schemas.openxmlformats.org/drawingml/2006/wordprocessingDrawing" xmlns:w10="urn:schemas-microsoft-com:office:word" xmlns:w="http://schemas.openxmlformats.org/wordprocessingml/2006/main" xmlns:w14="http://schemas.microsoft.com/office/word/2010/wordml" xmlns:w15="http://schemas.microsoft.com/office/word/2012/wordml" xmlns:w16se="http://schemas.microsoft.com/office/word/2015/wordml/symex" xmlns:wpg="http://schemas.microsoft.com/office/word/2010/wordprocessingGroup" xmlns:wpi="http://schemas.microsoft.com/office/word/2010/wordprocessingInk" xmlns:wne="http://schemas.microsoft.com/office/word/2006/wordml" xmlns:wps="http://schemas.microsoft.com/office/word/2010/wordprocessingShape" mc:Ignorable="w14 w15 w16se wp14">
+<w:endnotes xmlns:wpc="http://schemas.microsoft.com/office/word/2010/wordprocessingCanvas" xmlns:cx="http://schemas.microsoft.com/office/drawing/2014/chartex" xmlns:cx1="http://schemas.microsoft.com/office/drawing/2015/9/8/chartex" xmlns:cx2="http://schemas.microsoft.com/office/drawing/2015/10/21/chartex" xmlns:cx3="http://schemas.microsoft.com/office/drawing/2016/5/9/chartex" xmlns:cx4="http://schemas.microsoft.com/office/drawing/2016/5/10/chartex" xmlns:cx5="http://schemas.microsoft.com/office/drawing/2016/5/11/chartex" xmlns:cx6="http://schemas.microsoft.com/office/drawing/2016/5/12/chartex" xmlns:cx7="http://schemas.microsoft.com/office/drawing/2016/5/13/chartex" xmlns:cx8="http://schemas.microsoft.com/office/drawing/2016/5/14/chartex" xmlns:mc="http://schemas.openxmlformats.org/markup-compatibility/2006" xmlns:aink="http://schemas.microsoft.com/office/drawing/2016/ink" xmlns:am3d="http://schemas.microsoft.com/office/drawing/2017/model3d" xmlns:o="urn:schemas-microsoft-com:office:office" xmlns:oel="http://schemas.microsoft.com/office/2019/extlst" xmlns:r="http://schemas.openxmlformats.org/officeDocument/2006/relationships" xmlns:m="http://schemas.openxmlformats.org/officeDocument/2006/math" xmlns:v="urn:schemas-microsoft-com:vml" xmlns:wp14="http://schemas.microsoft.com/office/word/2010/wordprocessingDrawing" xmlns:wp="http://schemas.openxmlformats.org/drawingml/2006/wordprocessingDrawing" xmlns:w10="urn:schemas-microsoft-com:office:word" xmlns:w="http://schemas.openxmlformats.org/wordprocessingml/2006/main" xmlns:w14="http://schemas.microsoft.com/office/word/2010/wordml" xmlns:w15="http://schemas.microsoft.com/office/word/2012/wordml" xmlns:w16cex="http://schemas.microsoft.com/office/word/2018/wordml/cex" xmlns:w16cid="http://schemas.microsoft.com/office/word/2016/wordml/cid" xmlns:w16="http://schemas.microsoft.com/office/word/2018/wordml" xmlns:w16du="http://schemas.microsoft.com/office/word/2023/wordml/word16du" xmlns:w16sdtdh="http://schemas.microsoft.com/office/word/2020/wordml/sdtdatahash" xmlns:w16se="http://schemas.microsoft.com/office/word/2015/wordml/symex" xmlns:wpg="http://schemas.microsoft.com/office/word/2010/wordprocessingGroup" xmlns:wpi="http://schemas.microsoft.com/office/word/2010/wordprocessingInk" xmlns:wne="http://schemas.microsoft.com/office/word/2006/wordml" xmlns:wps="http://schemas.microsoft.com/office/word/2010/wordprocessingShape" mc:Ignorable="w14 w15 w16se w16cid w16 w16cex w16sdtdh w16du wp14">
   <w:endnote w:type="separator" w:id="-1">
     <w:p>
       <w:pPr>
@@ -6989,7 +7410,7 @@
 </file>
 
 <file path=word/footer1.xml><?xml version="1.0" encoding="utf-8"?>
-<w:ftr xmlns:wpc="http://schemas.microsoft.com/office/word/2010/wordprocessingCanvas" xmlns:cx="http://schemas.microsoft.com/office/drawing/2014/chartex" xmlns:mc="http://schemas.openxmlformats.org/markup-compatibility/2006" xmlns:o="urn:schemas-microsoft-com:office:office" xmlns:r="http://schemas.openxmlformats.org/officeDocument/2006/relationships" xmlns:m="http://schemas.openxmlformats.org/officeDocument/2006/math" xmlns:v="urn:schemas-microsoft-com:vml" xmlns:wp14="http://schemas.microsoft.com/office/word/2010/wordprocessingDrawing" xmlns:wp="http://schemas.openxmlformats.org/drawingml/2006/wordprocessingDrawing" xmlns:w10="urn:schemas-microsoft-com:office:word" xmlns:w="http://schemas.openxmlformats.org/wordprocessingml/2006/main" xmlns:w14="http://schemas.microsoft.com/office/word/2010/wordml" xmlns:w15="http://schemas.microsoft.com/office/word/2012/wordml" xmlns:w16se="http://schemas.microsoft.com/office/word/2015/wordml/symex" xmlns:wpg="http://schemas.microsoft.com/office/word/2010/wordprocessingGroup" xmlns:wpi="http://schemas.microsoft.com/office/word/2010/wordprocessingInk" xmlns:wne="http://schemas.microsoft.com/office/word/2006/wordml" xmlns:wps="http://schemas.microsoft.com/office/word/2010/wordprocessingShape" mc:Ignorable="w14 w15 w16se wp14">
+<w:ftr xmlns:wpc="http://schemas.microsoft.com/office/word/2010/wordprocessingCanvas" xmlns:cx="http://schemas.microsoft.com/office/drawing/2014/chartex" xmlns:cx1="http://schemas.microsoft.com/office/drawing/2015/9/8/chartex" xmlns:cx2="http://schemas.microsoft.com/office/drawing/2015/10/21/chartex" xmlns:cx3="http://schemas.microsoft.com/office/drawing/2016/5/9/chartex" xmlns:cx4="http://schemas.microsoft.com/office/drawing/2016/5/10/chartex" xmlns:cx5="http://schemas.microsoft.com/office/drawing/2016/5/11/chartex" xmlns:cx6="http://schemas.microsoft.com/office/drawing/2016/5/12/chartex" xmlns:cx7="http://schemas.microsoft.com/office/drawing/2016/5/13/chartex" xmlns:cx8="http://schemas.microsoft.com/office/drawing/2016/5/14/chartex" xmlns:mc="http://schemas.openxmlformats.org/markup-compatibility/2006" xmlns:aink="http://schemas.microsoft.com/office/drawing/2016/ink" xmlns:am3d="http://schemas.microsoft.com/office/drawing/2017/model3d" xmlns:o="urn:schemas-microsoft-com:office:office" xmlns:oel="http://schemas.microsoft.com/office/2019/extlst" xmlns:r="http://schemas.openxmlformats.org/officeDocument/2006/relationships" xmlns:m="http://schemas.openxmlformats.org/officeDocument/2006/math" xmlns:v="urn:schemas-microsoft-com:vml" xmlns:wp14="http://schemas.microsoft.com/office/word/2010/wordprocessingDrawing" xmlns:wp="http://schemas.openxmlformats.org/drawingml/2006/wordprocessingDrawing" xmlns:w10="urn:schemas-microsoft-com:office:word" xmlns:w="http://schemas.openxmlformats.org/wordprocessingml/2006/main" xmlns:w14="http://schemas.microsoft.com/office/word/2010/wordml" xmlns:w15="http://schemas.microsoft.com/office/word/2012/wordml" xmlns:w16cex="http://schemas.microsoft.com/office/word/2018/wordml/cex" xmlns:w16cid="http://schemas.microsoft.com/office/word/2016/wordml/cid" xmlns:w16="http://schemas.microsoft.com/office/word/2018/wordml" xmlns:w16du="http://schemas.microsoft.com/office/word/2023/wordml/word16du" xmlns:w16sdtdh="http://schemas.microsoft.com/office/word/2020/wordml/sdtdatahash" xmlns:w16se="http://schemas.microsoft.com/office/word/2015/wordml/symex" xmlns:wpg="http://schemas.microsoft.com/office/word/2010/wordprocessingGroup" xmlns:wpi="http://schemas.microsoft.com/office/word/2010/wordprocessingInk" xmlns:wne="http://schemas.microsoft.com/office/word/2006/wordml" xmlns:wps="http://schemas.microsoft.com/office/word/2010/wordprocessingShape" mc:Ignorable="w14 w15 w16se w16cid w16 w16cex w16sdtdh w16du wp14">
   <w:sdt>
     <w:sdtPr>
       <w:id w:val="1251163766"/>
@@ -6998,7 +7419,6 @@
         <w:docPartUnique/>
       </w:docPartObj>
     </w:sdtPr>
-    <w:sdtEndPr/>
     <w:sdtContent>
       <w:p>
         <w:pPr>
@@ -7015,7 +7435,7 @@
           <mc:AlternateContent>
             <mc:Choice Requires="wps">
               <w:drawing>
-                <wp:anchor distT="0" distB="0" distL="114300" distR="114300" simplePos="0" relativeHeight="251659264" behindDoc="0" locked="0" layoutInCell="1" allowOverlap="1">
+                <wp:anchor distT="0" distB="0" distL="114300" distR="114300" simplePos="0" relativeHeight="251659264" behindDoc="0" locked="0" layoutInCell="1" allowOverlap="1" wp14:anchorId="7DF8A916" wp14:editId="477BAE32">
                   <wp:simplePos x="0" y="0"/>
                   <wp:positionH relativeFrom="margin">
                     <wp:align>center</wp:align>
@@ -7188,7 +7608,7 @@
 </file>
 
 <file path=word/footnotes.xml><?xml version="1.0" encoding="utf-8"?>
-<w:footnotes xmlns:wpc="http://schemas.microsoft.com/office/word/2010/wordprocessingCanvas" xmlns:cx="http://schemas.microsoft.com/office/drawing/2014/chartex" xmlns:mc="http://schemas.openxmlformats.org/markup-compatibility/2006" xmlns:o="urn:schemas-microsoft-com:office:office" xmlns:r="http://schemas.openxmlformats.org/officeDocument/2006/relationships" xmlns:m="http://schemas.openxmlformats.org/officeDocument/2006/math" xmlns:v="urn:schemas-microsoft-com:vml" xmlns:wp14="http://schemas.microsoft.com/office/word/2010/wordprocessingDrawing" xmlns:wp="http://schemas.openxmlformats.org/drawingml/2006/wordprocessingDrawing" xmlns:w10="urn:schemas-microsoft-com:office:word" xmlns:w="http://schemas.openxmlformats.org/wordprocessingml/2006/main" xmlns:w14="http://schemas.microsoft.com/office/word/2010/wordml" xmlns:w15="http://schemas.microsoft.com/office/word/2012/wordml" xmlns:w16se="http://schemas.microsoft.com/office/word/2015/wordml/symex" xmlns:wpg="http://schemas.microsoft.com/office/word/2010/wordprocessingGroup" xmlns:wpi="http://schemas.microsoft.com/office/word/2010/wordprocessingInk" xmlns:wne="http://schemas.microsoft.com/office/word/2006/wordml" xmlns:wps="http://schemas.microsoft.com/office/word/2010/wordprocessingShape" mc:Ignorable="w14 w15 w16se wp14">
+<w:footnotes xmlns:wpc="http://schemas.microsoft.com/office/word/2010/wordprocessingCanvas" xmlns:cx="http://schemas.microsoft.com/office/drawing/2014/chartex" xmlns:cx1="http://schemas.microsoft.com/office/drawing/2015/9/8/chartex" xmlns:cx2="http://schemas.microsoft.com/office/drawing/2015/10/21/chartex" xmlns:cx3="http://schemas.microsoft.com/office/drawing/2016/5/9/chartex" xmlns:cx4="http://schemas.microsoft.com/office/drawing/2016/5/10/chartex" xmlns:cx5="http://schemas.microsoft.com/office/drawing/2016/5/11/chartex" xmlns:cx6="http://schemas.microsoft.com/office/drawing/2016/5/12/chartex" xmlns:cx7="http://schemas.microsoft.com/office/drawing/2016/5/13/chartex" xmlns:cx8="http://schemas.microsoft.com/office/drawing/2016/5/14/chartex" xmlns:mc="http://schemas.openxmlformats.org/markup-compatibility/2006" xmlns:aink="http://schemas.microsoft.com/office/drawing/2016/ink" xmlns:am3d="http://schemas.microsoft.com/office/drawing/2017/model3d" xmlns:o="urn:schemas-microsoft-com:office:office" xmlns:oel="http://schemas.microsoft.com/office/2019/extlst" xmlns:r="http://schemas.openxmlformats.org/officeDocument/2006/relationships" xmlns:m="http://schemas.openxmlformats.org/officeDocument/2006/math" xmlns:v="urn:schemas-microsoft-com:vml" xmlns:wp14="http://schemas.microsoft.com/office/word/2010/wordprocessingDrawing" xmlns:wp="http://schemas.openxmlformats.org/drawingml/2006/wordprocessingDrawing" xmlns:w10="urn:schemas-microsoft-com:office:word" xmlns:w="http://schemas.openxmlformats.org/wordprocessingml/2006/main" xmlns:w14="http://schemas.microsoft.com/office/word/2010/wordml" xmlns:w15="http://schemas.microsoft.com/office/word/2012/wordml" xmlns:w16cex="http://schemas.microsoft.com/office/word/2018/wordml/cex" xmlns:w16cid="http://schemas.microsoft.com/office/word/2016/wordml/cid" xmlns:w16="http://schemas.microsoft.com/office/word/2018/wordml" xmlns:w16du="http://schemas.microsoft.com/office/word/2023/wordml/word16du" xmlns:w16sdtdh="http://schemas.microsoft.com/office/word/2020/wordml/sdtdatahash" xmlns:w16se="http://schemas.microsoft.com/office/word/2015/wordml/symex" xmlns:wpg="http://schemas.microsoft.com/office/word/2010/wordprocessingGroup" xmlns:wpi="http://schemas.microsoft.com/office/word/2010/wordprocessingInk" xmlns:wne="http://schemas.microsoft.com/office/word/2006/wordml" xmlns:wps="http://schemas.microsoft.com/office/word/2010/wordprocessingShape" mc:Ignorable="w14 w15 w16se w16cid w16 w16cex w16sdtdh w16du wp14">
   <w:footnote w:type="separator" w:id="-1">
     <w:p>
       <w:pPr>
@@ -7213,7 +7633,7 @@
 </file>
 
 <file path=word/header1.xml><?xml version="1.0" encoding="utf-8"?>
-<w:hdr xmlns:wpc="http://schemas.microsoft.com/office/word/2010/wordprocessingCanvas" xmlns:cx="http://schemas.microsoft.com/office/drawing/2014/chartex" xmlns:mc="http://schemas.openxmlformats.org/markup-compatibility/2006" xmlns:o="urn:schemas-microsoft-com:office:office" xmlns:r="http://schemas.openxmlformats.org/officeDocument/2006/relationships" xmlns:m="http://schemas.openxmlformats.org/officeDocument/2006/math" xmlns:v="urn:schemas-microsoft-com:vml" xmlns:wp14="http://schemas.microsoft.com/office/word/2010/wordprocessingDrawing" xmlns:wp="http://schemas.openxmlformats.org/drawingml/2006/wordprocessingDrawing" xmlns:w10="urn:schemas-microsoft-com:office:word" xmlns:w="http://schemas.openxmlformats.org/wordprocessingml/2006/main" xmlns:w14="http://schemas.microsoft.com/office/word/2010/wordml" xmlns:w15="http://schemas.microsoft.com/office/word/2012/wordml" xmlns:w16se="http://schemas.microsoft.com/office/word/2015/wordml/symex" xmlns:wpg="http://schemas.microsoft.com/office/word/2010/wordprocessingGroup" xmlns:wpi="http://schemas.microsoft.com/office/word/2010/wordprocessingInk" xmlns:wne="http://schemas.microsoft.com/office/word/2006/wordml" xmlns:wps="http://schemas.microsoft.com/office/word/2010/wordprocessingShape" mc:Ignorable="w14 w15 w16se wp14">
+<w:hdr xmlns:wpc="http://schemas.microsoft.com/office/word/2010/wordprocessingCanvas" xmlns:cx="http://schemas.microsoft.com/office/drawing/2014/chartex" xmlns:cx1="http://schemas.microsoft.com/office/drawing/2015/9/8/chartex" xmlns:cx2="http://schemas.microsoft.com/office/drawing/2015/10/21/chartex" xmlns:cx3="http://schemas.microsoft.com/office/drawing/2016/5/9/chartex" xmlns:cx4="http://schemas.microsoft.com/office/drawing/2016/5/10/chartex" xmlns:cx5="http://schemas.microsoft.com/office/drawing/2016/5/11/chartex" xmlns:cx6="http://schemas.microsoft.com/office/drawing/2016/5/12/chartex" xmlns:cx7="http://schemas.microsoft.com/office/drawing/2016/5/13/chartex" xmlns:cx8="http://schemas.microsoft.com/office/drawing/2016/5/14/chartex" xmlns:mc="http://schemas.openxmlformats.org/markup-compatibility/2006" xmlns:aink="http://schemas.microsoft.com/office/drawing/2016/ink" xmlns:am3d="http://schemas.microsoft.com/office/drawing/2017/model3d" xmlns:o="urn:schemas-microsoft-com:office:office" xmlns:oel="http://schemas.microsoft.com/office/2019/extlst" xmlns:r="http://schemas.openxmlformats.org/officeDocument/2006/relationships" xmlns:m="http://schemas.openxmlformats.org/officeDocument/2006/math" xmlns:v="urn:schemas-microsoft-com:vml" xmlns:wp14="http://schemas.microsoft.com/office/word/2010/wordprocessingDrawing" xmlns:wp="http://schemas.openxmlformats.org/drawingml/2006/wordprocessingDrawing" xmlns:w10="urn:schemas-microsoft-com:office:word" xmlns:w="http://schemas.openxmlformats.org/wordprocessingml/2006/main" xmlns:w14="http://schemas.microsoft.com/office/word/2010/wordml" xmlns:w15="http://schemas.microsoft.com/office/word/2012/wordml" xmlns:w16cex="http://schemas.microsoft.com/office/word/2018/wordml/cex" xmlns:w16cid="http://schemas.microsoft.com/office/word/2016/wordml/cid" xmlns:w16="http://schemas.microsoft.com/office/word/2018/wordml" xmlns:w16du="http://schemas.microsoft.com/office/word/2023/wordml/word16du" xmlns:w16sdtdh="http://schemas.microsoft.com/office/word/2020/wordml/sdtdatahash" xmlns:w16se="http://schemas.microsoft.com/office/word/2015/wordml/symex" xmlns:wpg="http://schemas.microsoft.com/office/word/2010/wordprocessingGroup" xmlns:wpi="http://schemas.microsoft.com/office/word/2010/wordprocessingInk" xmlns:wne="http://schemas.microsoft.com/office/word/2006/wordml" xmlns:wps="http://schemas.microsoft.com/office/word/2010/wordprocessingShape" mc:Ignorable="w14 w15 w16se w16cid w16 w16cex w16sdtdh w16du wp14">
   <w:p>
     <w:pPr>
       <w:pStyle w:val="Encabezado"/>
@@ -7228,7 +7648,7 @@
 </file>
 
 <file path=word/numbering.xml><?xml version="1.0" encoding="utf-8"?>
-<w:numbering xmlns:wpc="http://schemas.microsoft.com/office/word/2010/wordprocessingCanvas" xmlns:cx="http://schemas.microsoft.com/office/drawing/2014/chartex" xmlns:mc="http://schemas.openxmlformats.org/markup-compatibility/2006" xmlns:o="urn:schemas-microsoft-com:office:office" xmlns:r="http://schemas.openxmlformats.org/officeDocument/2006/relationships" xmlns:m="http://schemas.openxmlformats.org/officeDocument/2006/math" xmlns:v="urn:schemas-microsoft-com:vml" xmlns:wp14="http://schemas.microsoft.com/office/word/2010/wordprocessingDrawing" xmlns:wp="http://schemas.openxmlformats.org/drawingml/2006/wordprocessingDrawing" xmlns:w10="urn:schemas-microsoft-com:office:word" xmlns:w="http://schemas.openxmlformats.org/wordprocessingml/2006/main" xmlns:w14="http://schemas.microsoft.com/office/word/2010/wordml" xmlns:w15="http://schemas.microsoft.com/office/word/2012/wordml" xmlns:w16se="http://schemas.microsoft.com/office/word/2015/wordml/symex" xmlns:wpg="http://schemas.microsoft.com/office/word/2010/wordprocessingGroup" xmlns:wpi="http://schemas.microsoft.com/office/word/2010/wordprocessingInk" xmlns:wne="http://schemas.microsoft.com/office/word/2006/wordml" xmlns:wps="http://schemas.microsoft.com/office/word/2010/wordprocessingShape" mc:Ignorable="w14 w15 w16se wp14">
+<w:numbering xmlns:wpc="http://schemas.microsoft.com/office/word/2010/wordprocessingCanvas" xmlns:cx="http://schemas.microsoft.com/office/drawing/2014/chartex" xmlns:cx1="http://schemas.microsoft.com/office/drawing/2015/9/8/chartex" xmlns:cx2="http://schemas.microsoft.com/office/drawing/2015/10/21/chartex" xmlns:cx3="http://schemas.microsoft.com/office/drawing/2016/5/9/chartex" xmlns:cx4="http://schemas.microsoft.com/office/drawing/2016/5/10/chartex" xmlns:cx5="http://schemas.microsoft.com/office/drawing/2016/5/11/chartex" xmlns:cx6="http://schemas.microsoft.com/office/drawing/2016/5/12/chartex" xmlns:cx7="http://schemas.microsoft.com/office/drawing/2016/5/13/chartex" xmlns:cx8="http://schemas.microsoft.com/office/drawing/2016/5/14/chartex" xmlns:mc="http://schemas.openxmlformats.org/markup-compatibility/2006" xmlns:aink="http://schemas.microsoft.com/office/drawing/2016/ink" xmlns:am3d="http://schemas.microsoft.com/office/drawing/2017/model3d" xmlns:o="urn:schemas-microsoft-com:office:office" xmlns:oel="http://schemas.microsoft.com/office/2019/extlst" xmlns:r="http://schemas.openxmlformats.org/officeDocument/2006/relationships" xmlns:m="http://schemas.openxmlformats.org/officeDocument/2006/math" xmlns:v="urn:schemas-microsoft-com:vml" xmlns:wp14="http://schemas.microsoft.com/office/word/2010/wordprocessingDrawing" xmlns:wp="http://schemas.openxmlformats.org/drawingml/2006/wordprocessingDrawing" xmlns:w10="urn:schemas-microsoft-com:office:word" xmlns:w="http://schemas.openxmlformats.org/wordprocessingml/2006/main" xmlns:w14="http://schemas.microsoft.com/office/word/2010/wordml" xmlns:w15="http://schemas.microsoft.com/office/word/2012/wordml" xmlns:w16cex="http://schemas.microsoft.com/office/word/2018/wordml/cex" xmlns:w16cid="http://schemas.microsoft.com/office/word/2016/wordml/cid" xmlns:w16="http://schemas.microsoft.com/office/word/2018/wordml" xmlns:w16du="http://schemas.microsoft.com/office/word/2023/wordml/word16du" xmlns:w16sdtdh="http://schemas.microsoft.com/office/word/2020/wordml/sdtdatahash" xmlns:w16se="http://schemas.microsoft.com/office/word/2015/wordml/symex" xmlns:wpg="http://schemas.microsoft.com/office/word/2010/wordprocessingGroup" xmlns:wpi="http://schemas.microsoft.com/office/word/2010/wordprocessingInk" xmlns:wne="http://schemas.microsoft.com/office/word/2006/wordml" xmlns:wps="http://schemas.microsoft.com/office/word/2010/wordprocessingShape" mc:Ignorable="w14 w15 w16se w16cid w16 w16cex w16sdtdh w16du wp14">
   <w:abstractNum w:abstractNumId="0" w15:restartNumberingAfterBreak="0">
     <w:nsid w:val="14FA5C7F"/>
     <w:multiLevelType w:val="hybridMultilevel"/>
@@ -8459,10 +8879,10 @@
       </w:pPr>
     </w:lvl>
   </w:abstractNum>
-  <w:num w:numId="1">
+  <w:num w:numId="1" w16cid:durableId="29455560">
     <w:abstractNumId w:val="1"/>
   </w:num>
-  <w:num w:numId="2">
+  <w:num w:numId="2" w16cid:durableId="563682617">
     <w:abstractNumId w:val="10"/>
     <w:lvlOverride w:ilvl="0">
       <w:lvl w:ilvl="0">
@@ -8472,44 +8892,44 @@
       </w:lvl>
     </w:lvlOverride>
   </w:num>
-  <w:num w:numId="3">
+  <w:num w:numId="3" w16cid:durableId="1664242115">
     <w:abstractNumId w:val="3"/>
   </w:num>
-  <w:num w:numId="4">
+  <w:num w:numId="4" w16cid:durableId="1301880369">
     <w:abstractNumId w:val="7"/>
   </w:num>
-  <w:num w:numId="5">
+  <w:num w:numId="5" w16cid:durableId="1498225294">
     <w:abstractNumId w:val="8"/>
   </w:num>
-  <w:num w:numId="6">
+  <w:num w:numId="6" w16cid:durableId="89394558">
     <w:abstractNumId w:val="11"/>
   </w:num>
-  <w:num w:numId="7">
+  <w:num w:numId="7" w16cid:durableId="1339843561">
     <w:abstractNumId w:val="0"/>
   </w:num>
-  <w:num w:numId="8">
+  <w:num w:numId="8" w16cid:durableId="1610697082">
     <w:abstractNumId w:val="9"/>
   </w:num>
-  <w:num w:numId="9">
+  <w:num w:numId="9" w16cid:durableId="1787306465">
     <w:abstractNumId w:val="12"/>
   </w:num>
-  <w:num w:numId="10">
+  <w:num w:numId="10" w16cid:durableId="1789003605">
     <w:abstractNumId w:val="6"/>
   </w:num>
-  <w:num w:numId="11">
+  <w:num w:numId="11" w16cid:durableId="2091849620">
     <w:abstractNumId w:val="4"/>
   </w:num>
-  <w:num w:numId="12">
+  <w:num w:numId="12" w16cid:durableId="858271933">
     <w:abstractNumId w:val="2"/>
   </w:num>
-  <w:num w:numId="13">
+  <w:num w:numId="13" w16cid:durableId="617492057">
     <w:abstractNumId w:val="5"/>
   </w:num>
 </w:numbering>
 </file>
 
 <file path=word/styles.xml><?xml version="1.0" encoding="utf-8"?>
-<w:styles xmlns:mc="http://schemas.openxmlformats.org/markup-compatibility/2006" xmlns:r="http://schemas.openxmlformats.org/officeDocument/2006/relationships" xmlns:w="http://schemas.openxmlformats.org/wordprocessingml/2006/main" xmlns:w14="http://schemas.microsoft.com/office/word/2010/wordml" xmlns:w15="http://schemas.microsoft.com/office/word/2012/wordml" xmlns:w16se="http://schemas.microsoft.com/office/word/2015/wordml/symex" mc:Ignorable="w14 w15 w16se">
+<w:styles xmlns:mc="http://schemas.openxmlformats.org/markup-compatibility/2006" xmlns:r="http://schemas.openxmlformats.org/officeDocument/2006/relationships" xmlns:w="http://schemas.openxmlformats.org/wordprocessingml/2006/main" xmlns:w14="http://schemas.microsoft.com/office/word/2010/wordml" xmlns:w15="http://schemas.microsoft.com/office/word/2012/wordml" xmlns:w16cex="http://schemas.microsoft.com/office/word/2018/wordml/cex" xmlns:w16cid="http://schemas.microsoft.com/office/word/2016/wordml/cid" xmlns:w16="http://schemas.microsoft.com/office/word/2018/wordml" xmlns:w16du="http://schemas.microsoft.com/office/word/2023/wordml/word16du" xmlns:w16sdtdh="http://schemas.microsoft.com/office/word/2020/wordml/sdtdatahash" xmlns:w16se="http://schemas.microsoft.com/office/word/2015/wordml/symex" mc:Ignorable="w14 w15 w16se w16cid w16 w16cex w16sdtdh w16du">
   <w:docDefaults>
     <w:rPrDefault>
       <w:rPr>
@@ -8525,7 +8945,7 @@
       </w:pPr>
     </w:pPrDefault>
   </w:docDefaults>
-  <w:latentStyles w:defLockedState="0" w:defUIPriority="99" w:defSemiHidden="0" w:defUnhideWhenUsed="0" w:defQFormat="0" w:count="371">
+  <w:latentStyles w:defLockedState="0" w:defUIPriority="99" w:defSemiHidden="0" w:defUnhideWhenUsed="0" w:defQFormat="0" w:count="376">
     <w:lsdException w:name="Normal" w:uiPriority="0" w:qFormat="1"/>
     <w:lsdException w:name="heading 1" w:uiPriority="9" w:qFormat="1"/>
     <w:lsdException w:name="heading 2" w:semiHidden="1" w:uiPriority="9" w:unhideWhenUsed="1" w:qFormat="1"/>
@@ -8897,6 +9317,11 @@
     <w:lsdException w:name="List Table 5 Dark Accent 6" w:uiPriority="50"/>
     <w:lsdException w:name="List Table 6 Colorful Accent 6" w:uiPriority="51"/>
     <w:lsdException w:name="List Table 7 Colorful Accent 6" w:uiPriority="52"/>
+    <w:lsdException w:name="Mention" w:semiHidden="1" w:unhideWhenUsed="1"/>
+    <w:lsdException w:name="Smart Hyperlink" w:semiHidden="1" w:unhideWhenUsed="1"/>
+    <w:lsdException w:name="Hashtag" w:semiHidden="1" w:unhideWhenUsed="1"/>
+    <w:lsdException w:name="Unresolved Mention" w:semiHidden="1" w:unhideWhenUsed="1"/>
+    <w:lsdException w:name="Smart Link" w:semiHidden="1" w:unhideWhenUsed="1"/>
   </w:latentStyles>
   <w:style w:type="paragraph" w:default="1" w:styleId="Normal">
     <w:name w:val="Normal"/>

</xml_diff>